<commit_message>
Combined Thida's part into the document
</commit_message>
<xml_diff>
--- a/Documents/Developer's Guide/Developer's Guide.docx
+++ b/Documents/Developer's Guide/Developer's Guide.docx
@@ -125,10 +125,10 @@
             <v:path o:extrusionok="f" gradientshapeok="t" o:connecttype="rect"/>
             <o:lock v:ext="edit" aspectratio="t"/>
           </v:shapetype>
-          <v:shape id="_x0000_i1025" type="#_x0000_t75" style="width:463.75pt;height:164.15pt" o:ole="">
+          <v:shape id="_x0000_i1025" type="#_x0000_t75" style="width:463.05pt;height:163.85pt" o:ole="">
             <v:imagedata r:id="rId6" o:title=""/>
           </v:shape>
-          <o:OLEObject Type="Embed" ProgID="Visio.Drawing.15" ShapeID="_x0000_i1025" DrawAspect="Content" ObjectID="_1474652683" r:id="rId7"/>
+          <o:OLEObject Type="Embed" ProgID="Visio.Drawing.15" ShapeID="_x0000_i1025" DrawAspect="Content" ObjectID="_1474653586" r:id="rId7"/>
         </w:object>
       </w:r>
     </w:p>
@@ -140,24 +140,14 @@
       <w:r>
         <w:t xml:space="preserve">Figure </w:t>
       </w:r>
-      <w:r>
-        <w:fldChar w:fldCharType="begin"/>
-      </w:r>
-      <w:r>
-        <w:instrText xml:space="preserve"> SEQ Figure \* ARABIC </w:instrText>
-      </w:r>
-      <w:r>
-        <w:fldChar w:fldCharType="separate"/>
-      </w:r>
-      <w:r>
-        <w:rPr>
-          <w:noProof/>
-        </w:rPr>
-        <w:t>1</w:t>
-      </w:r>
-      <w:r>
-        <w:fldChar w:fldCharType="end"/>
-      </w:r>
+      <w:fldSimple w:instr=" SEQ Figure \* ARABIC ">
+        <w:r>
+          <w:rPr>
+            <w:noProof/>
+          </w:rPr>
+          <w:t>1</w:t>
+        </w:r>
+      </w:fldSimple>
       <w:r>
         <w:rPr>
           <w:noProof/>
@@ -373,10 +363,10 @@
       </w:pPr>
       <w:r>
         <w:object w:dxaOrig="14731" w:dyaOrig="9975">
-          <v:shape id="_x0000_i1027" type="#_x0000_t75" style="width:460.65pt;height:321.3pt" o:ole="">
+          <v:shape id="_x0000_i1026" type="#_x0000_t75" style="width:460.55pt;height:321.5pt" o:ole="">
             <v:imagedata r:id="rId8" o:title="" cropbottom="11794f" cropleft="13365f"/>
           </v:shape>
-          <o:OLEObject Type="Embed" ProgID="Visio.Drawing.15" ShapeID="_x0000_i1027" DrawAspect="Content" ObjectID="_1474652684" r:id="rId9"/>
+          <o:OLEObject Type="Embed" ProgID="Visio.Drawing.15" ShapeID="_x0000_i1026" DrawAspect="Content" ObjectID="_1474653587" r:id="rId9"/>
         </w:object>
       </w:r>
     </w:p>
@@ -388,24 +378,14 @@
       <w:r>
         <w:t xml:space="preserve">Figure </w:t>
       </w:r>
-      <w:r>
-        <w:fldChar w:fldCharType="begin"/>
-      </w:r>
-      <w:r>
-        <w:instrText xml:space="preserve"> SEQ Figure \* ARABIC </w:instrText>
-      </w:r>
-      <w:r>
-        <w:fldChar w:fldCharType="separate"/>
-      </w:r>
-      <w:r>
-        <w:rPr>
-          <w:noProof/>
-        </w:rPr>
-        <w:t>2</w:t>
-      </w:r>
-      <w:r>
-        <w:fldChar w:fldCharType="end"/>
-      </w:r>
+      <w:fldSimple w:instr=" SEQ Figure \* ARABIC ">
+        <w:r>
+          <w:rPr>
+            <w:noProof/>
+          </w:rPr>
+          <w:t>2</w:t>
+        </w:r>
+      </w:fldSimple>
       <w:r>
         <w:t xml:space="preserve"> </w:t>
       </w:r>
@@ -533,10 +513,10 @@
       </w:pPr>
       <w:r>
         <w:object w:dxaOrig="15615" w:dyaOrig="12661">
-          <v:shape id="_x0000_i1026" type="#_x0000_t75" style="width:458.3pt;height:304.25pt" o:ole="">
+          <v:shape id="_x0000_i1027" type="#_x0000_t75" style="width:458.05pt;height:304.15pt" o:ole="">
             <v:imagedata r:id="rId10" o:title="" cropbottom="17485f" cropleft="6932f"/>
           </v:shape>
-          <o:OLEObject Type="Embed" ProgID="Visio.Drawing.15" ShapeID="_x0000_i1026" DrawAspect="Content" ObjectID="_1474652685" r:id="rId11"/>
+          <o:OLEObject Type="Embed" ProgID="Visio.Drawing.15" ShapeID="_x0000_i1027" DrawAspect="Content" ObjectID="_1474653588" r:id="rId11"/>
         </w:object>
       </w:r>
     </w:p>
@@ -548,24 +528,14 @@
       <w:r>
         <w:t xml:space="preserve">Figure </w:t>
       </w:r>
-      <w:r>
-        <w:fldChar w:fldCharType="begin"/>
-      </w:r>
-      <w:r>
-        <w:instrText xml:space="preserve"> SEQ Figure \* ARABIC </w:instrText>
-      </w:r>
-      <w:r>
-        <w:fldChar w:fldCharType="separate"/>
-      </w:r>
-      <w:r>
-        <w:rPr>
-          <w:noProof/>
-        </w:rPr>
-        <w:t>3</w:t>
-      </w:r>
-      <w:r>
-        <w:fldChar w:fldCharType="end"/>
-      </w:r>
+      <w:fldSimple w:instr=" SEQ Figure \* ARABIC ">
+        <w:r>
+          <w:rPr>
+            <w:noProof/>
+          </w:rPr>
+          <w:t>3</w:t>
+        </w:r>
+      </w:fldSimple>
       <w:r>
         <w:t xml:space="preserve"> - Action and Hint System</w:t>
       </w:r>
@@ -1018,24 +988,14 @@
       <w:r>
         <w:t xml:space="preserve">Table </w:t>
       </w:r>
-      <w:r>
-        <w:fldChar w:fldCharType="begin"/>
-      </w:r>
-      <w:r>
-        <w:instrText xml:space="preserve"> SEQ Table \* ARABIC </w:instrText>
-      </w:r>
-      <w:r>
-        <w:fldChar w:fldCharType="separate"/>
-      </w:r>
-      <w:r>
-        <w:rPr>
-          <w:noProof/>
-        </w:rPr>
-        <w:t>1</w:t>
-      </w:r>
-      <w:r>
-        <w:fldChar w:fldCharType="end"/>
-      </w:r>
+      <w:fldSimple w:instr=" SEQ Table \* ARABIC ">
+        <w:r>
+          <w:rPr>
+            <w:noProof/>
+          </w:rPr>
+          <w:t>1</w:t>
+        </w:r>
+      </w:fldSimple>
       <w:r>
         <w:t xml:space="preserve"> - Action Class Summary</w:t>
       </w:r>
@@ -1112,10 +1072,10 @@
       </w:pPr>
       <w:r>
         <w:object w:dxaOrig="11055" w:dyaOrig="7726">
-          <v:shape id="_x0000_i1028" type="#_x0000_t75" style="width:441.3pt;height:308.15pt" o:ole="">
+          <v:shape id="_x0000_i1028" type="#_x0000_t75" style="width:440.7pt;height:307.85pt" o:ole="">
             <v:imagedata r:id="rId12" o:title=""/>
           </v:shape>
-          <o:OLEObject Type="Embed" ProgID="Visio.Drawing.15" ShapeID="_x0000_i1028" DrawAspect="Content" ObjectID="_1474652686" r:id="rId13"/>
+          <o:OLEObject Type="Embed" ProgID="Visio.Drawing.15" ShapeID="_x0000_i1028" DrawAspect="Content" ObjectID="_1474653589" r:id="rId13"/>
         </w:object>
       </w:r>
     </w:p>
@@ -1130,24 +1090,14 @@
       <w:r>
         <w:t xml:space="preserve">Figure </w:t>
       </w:r>
-      <w:r>
-        <w:fldChar w:fldCharType="begin"/>
-      </w:r>
-      <w:r>
-        <w:instrText xml:space="preserve"> SEQ Figure \* ARABIC </w:instrText>
-      </w:r>
-      <w:r>
-        <w:fldChar w:fldCharType="separate"/>
-      </w:r>
-      <w:r>
-        <w:rPr>
-          <w:noProof/>
-        </w:rPr>
-        <w:t>4</w:t>
-      </w:r>
-      <w:r>
-        <w:fldChar w:fldCharType="end"/>
-      </w:r>
+      <w:fldSimple w:instr=" SEQ Figure \* ARABIC ">
+        <w:r>
+          <w:rPr>
+            <w:noProof/>
+          </w:rPr>
+          <w:t>4</w:t>
+        </w:r>
+      </w:fldSimple>
       <w:r>
         <w:rPr>
           <w:noProof/>
@@ -1489,10 +1439,10 @@
       </w:pPr>
       <w:r>
         <w:object w:dxaOrig="12000" w:dyaOrig="7725">
-          <v:shape id="_x0000_i1029" type="#_x0000_t75" style="width:467.6pt;height:301.15pt" o:ole="">
+          <v:shape id="_x0000_i1029" type="#_x0000_t75" style="width:468pt;height:301.65pt" o:ole="">
             <v:imagedata r:id="rId14" o:title=""/>
           </v:shape>
-          <o:OLEObject Type="Embed" ProgID="Visio.Drawing.15" ShapeID="_x0000_i1029" DrawAspect="Content" ObjectID="_1474652687" r:id="rId15"/>
+          <o:OLEObject Type="Embed" ProgID="Visio.Drawing.15" ShapeID="_x0000_i1029" DrawAspect="Content" ObjectID="_1474653590" r:id="rId15"/>
         </w:object>
       </w:r>
     </w:p>
@@ -1504,24 +1454,14 @@
       <w:r>
         <w:t xml:space="preserve">Figure </w:t>
       </w:r>
-      <w:r>
-        <w:fldChar w:fldCharType="begin"/>
-      </w:r>
-      <w:r>
-        <w:instrText xml:space="preserve"> SEQ Figure \* ARABIC </w:instrText>
-      </w:r>
-      <w:r>
-        <w:fldChar w:fldCharType="separate"/>
-      </w:r>
-      <w:r>
-        <w:rPr>
-          <w:noProof/>
-        </w:rPr>
-        <w:t>5</w:t>
-      </w:r>
-      <w:r>
-        <w:fldChar w:fldCharType="end"/>
-      </w:r>
+      <w:fldSimple w:instr=" SEQ Figure \* ARABIC ">
+        <w:r>
+          <w:rPr>
+            <w:noProof/>
+          </w:rPr>
+          <w:t>5</w:t>
+        </w:r>
+      </w:fldSimple>
       <w:r>
         <w:t xml:space="preserve"> - Sequence Diagram for Undo Action</w:t>
       </w:r>
@@ -1983,24 +1923,14 @@
       <w:r>
         <w:t xml:space="preserve">Figure </w:t>
       </w:r>
-      <w:r>
-        <w:fldChar w:fldCharType="begin"/>
-      </w:r>
-      <w:r>
-        <w:instrText xml:space="preserve"> SEQ Figure \* ARABIC </w:instrText>
-      </w:r>
-      <w:r>
-        <w:fldChar w:fldCharType="separate"/>
-      </w:r>
-      <w:r>
-        <w:rPr>
-          <w:noProof/>
-        </w:rPr>
-        <w:t>6</w:t>
-      </w:r>
-      <w:r>
-        <w:fldChar w:fldCharType="end"/>
-      </w:r>
+      <w:fldSimple w:instr=" SEQ Figure \* ARABIC ">
+        <w:r>
+          <w:rPr>
+            <w:noProof/>
+          </w:rPr>
+          <w:t>6</w:t>
+        </w:r>
+      </w:fldSimple>
       <w:r>
         <w:t xml:space="preserve"> – Message Class Summary</w:t>
       </w:r>
@@ -2048,10 +1978,10 @@
       </w:pPr>
       <w:r>
         <w:object w:dxaOrig="10606" w:dyaOrig="3375">
-          <v:shape id="_x0000_i1030" type="#_x0000_t75" style="width:467.6pt;height:148.65pt" o:ole="">
+          <v:shape id="_x0000_i1030" type="#_x0000_t75" style="width:468pt;height:148.95pt" o:ole="">
             <v:imagedata r:id="rId16" o:title=""/>
           </v:shape>
-          <o:OLEObject Type="Embed" ProgID="Visio.Drawing.15" ShapeID="_x0000_i1030" DrawAspect="Content" ObjectID="_1474652688" r:id="rId17"/>
+          <o:OLEObject Type="Embed" ProgID="Visio.Drawing.15" ShapeID="_x0000_i1030" DrawAspect="Content" ObjectID="_1474653591" r:id="rId17"/>
         </w:object>
       </w:r>
     </w:p>
@@ -2063,24 +1993,14 @@
       <w:r>
         <w:t xml:space="preserve">Figure </w:t>
       </w:r>
-      <w:r>
-        <w:fldChar w:fldCharType="begin"/>
-      </w:r>
-      <w:r>
-        <w:instrText xml:space="preserve"> SEQ Figure \* ARABIC </w:instrText>
-      </w:r>
-      <w:r>
-        <w:fldChar w:fldCharType="separate"/>
-      </w:r>
-      <w:r>
-        <w:rPr>
-          <w:noProof/>
-        </w:rPr>
-        <w:t>7</w:t>
-      </w:r>
-      <w:r>
-        <w:fldChar w:fldCharType="end"/>
-      </w:r>
+      <w:fldSimple w:instr=" SEQ Figure \* ARABIC ">
+        <w:r>
+          <w:rPr>
+            <w:noProof/>
+          </w:rPr>
+          <w:t>7</w:t>
+        </w:r>
+      </w:fldSimple>
       <w:r>
         <w:t xml:space="preserve"> - Hint Generation Flow Chart</w:t>
       </w:r>
@@ -2117,10 +2037,10 @@
       </w:pPr>
       <w:r>
         <w:object w:dxaOrig="10965" w:dyaOrig="3195">
-          <v:shape id="_x0000_i1031" type="#_x0000_t75" style="width:467.6pt;height:136.25pt" o:ole="">
+          <v:shape id="_x0000_i1031" type="#_x0000_t75" style="width:468pt;height:136.55pt" o:ole="">
             <v:imagedata r:id="rId18" o:title=""/>
           </v:shape>
-          <o:OLEObject Type="Embed" ProgID="Visio.Drawing.15" ShapeID="_x0000_i1031" DrawAspect="Content" ObjectID="_1474652689" r:id="rId19"/>
+          <o:OLEObject Type="Embed" ProgID="Visio.Drawing.15" ShapeID="_x0000_i1031" DrawAspect="Content" ObjectID="_1474653592" r:id="rId19"/>
         </w:object>
       </w:r>
     </w:p>
@@ -2132,24 +2052,14 @@
       <w:r>
         <w:t xml:space="preserve">Figure </w:t>
       </w:r>
-      <w:r>
-        <w:fldChar w:fldCharType="begin"/>
-      </w:r>
-      <w:r>
-        <w:instrText xml:space="preserve"> SEQ Figure \* ARABIC </w:instrText>
-      </w:r>
-      <w:r>
-        <w:fldChar w:fldCharType="separate"/>
-      </w:r>
-      <w:r>
-        <w:rPr>
-          <w:noProof/>
-        </w:rPr>
-        <w:t>8</w:t>
-      </w:r>
-      <w:r>
-        <w:fldChar w:fldCharType="end"/>
-      </w:r>
+      <w:fldSimple w:instr=" SEQ Figure \* ARABIC ">
+        <w:r>
+          <w:rPr>
+            <w:noProof/>
+          </w:rPr>
+          <w:t>8</w:t>
+        </w:r>
+      </w:fldSimple>
       <w:r>
         <w:t xml:space="preserve"> - Edit Autocomplete Flow Chart</w:t>
       </w:r>
@@ -2280,10 +2190,10 @@
       </w:pPr>
       <w:r>
         <w:object w:dxaOrig="17850" w:dyaOrig="19591">
-          <v:shape id="_x0000_i1032" type="#_x0000_t75" style="width:442.85pt;height:129.3pt" o:ole="">
+          <v:shape id="_x0000_i1032" type="#_x0000_t75" style="width:443.15pt;height:129.1pt" o:ole="">
             <v:imagedata r:id="rId20" o:title="" cropbottom="48967f" cropleft="3522f"/>
           </v:shape>
-          <o:OLEObject Type="Embed" ProgID="Visio.Drawing.15" ShapeID="_x0000_i1032" DrawAspect="Content" ObjectID="_1474652690" r:id="rId21"/>
+          <o:OLEObject Type="Embed" ProgID="Visio.Drawing.15" ShapeID="_x0000_i1032" DrawAspect="Content" ObjectID="_1474653593" r:id="rId21"/>
         </w:object>
       </w:r>
     </w:p>
@@ -2295,24 +2205,14 @@
       <w:r>
         <w:t xml:space="preserve">Figure </w:t>
       </w:r>
-      <w:r>
-        <w:fldChar w:fldCharType="begin"/>
-      </w:r>
-      <w:r>
-        <w:instrText xml:space="preserve"> SEQ Figure \* ARABIC </w:instrText>
-      </w:r>
-      <w:r>
-        <w:fldChar w:fldCharType="separate"/>
-      </w:r>
-      <w:r>
-        <w:rPr>
-          <w:noProof/>
-        </w:rPr>
-        <w:t>9</w:t>
-      </w:r>
-      <w:r>
-        <w:fldChar w:fldCharType="end"/>
-      </w:r>
+      <w:fldSimple w:instr=" SEQ Figure \* ARABIC ">
+        <w:r>
+          <w:rPr>
+            <w:noProof/>
+          </w:rPr>
+          <w:t>9</w:t>
+        </w:r>
+      </w:fldSimple>
       <w:r>
         <w:t xml:space="preserve"> - Class Diagram for Add Action</w:t>
       </w:r>
@@ -2666,8 +2566,6 @@
     <w:p>
       <w:r>
         <w:br/>
-      </w:r>
-      <w:r>
         <w:t xml:space="preserve">The Interpreted Input is returned to </w:t>
       </w:r>
       <w:proofErr w:type="spellStart"/>
@@ -2676,22 +2574,7 @@
       </w:r>
       <w:proofErr w:type="spellEnd"/>
       <w:r>
-        <w:t xml:space="preserve"> and stored as the </w:t>
-      </w:r>
-      <w:r>
-        <w:t>T</w:t>
-      </w:r>
-      <w:r>
-        <w:t xml:space="preserve">ask’s </w:t>
-      </w:r>
-      <w:r>
-        <w:t>D</w:t>
-      </w:r>
-      <w:r>
-        <w:t>escription.</w:t>
-      </w:r>
-      <w:r>
-        <w:t xml:space="preserve"> Whenever the </w:t>
+        <w:t xml:space="preserve"> and stored as the Task’s Description. Whenever the </w:t>
       </w:r>
       <w:proofErr w:type="spellStart"/>
       <w:proofErr w:type="gramStart"/>
@@ -2712,10 +2595,7 @@
       </w:r>
       <w:proofErr w:type="spellEnd"/>
       <w:r>
-        <w:t xml:space="preserve"> </w:t>
-      </w:r>
-      <w:r>
-        <w:t>library to convert it into a friendlier format for displaying.</w:t>
+        <w:t xml:space="preserve"> library to convert it into a friendlier format for displaying.</w:t>
       </w:r>
     </w:p>
     <w:tbl>
@@ -2734,10 +2614,7 @@
           </w:tcPr>
           <w:p>
             <w:r>
-              <w:t>Note: Square brackets are used to ignore parts, while curly braces are used to de</w:t>
-            </w:r>
-            <w:r>
-              <w:t>note date and time information.</w:t>
+              <w:t>Note: Square brackets are used to ignore parts, while curly braces are used to denote date and time information.</w:t>
             </w:r>
           </w:p>
         </w:tc>
@@ -2788,10 +2665,7 @@
           </w:tcPr>
           <w:p>
             <w:r>
-              <w:t xml:space="preserve">Original </w:t>
-            </w:r>
-            <w:r>
-              <w:t>Interpreted Input</w:t>
+              <w:t>Original Interpreted Input</w:t>
             </w:r>
           </w:p>
         </w:tc>
@@ -2823,19 +2697,7 @@
           </w:tcPr>
           <w:p>
             <w:r>
-              <w:t>Meet client in [MR5] {</w:t>
-            </w:r>
-            <w:r>
-              <w:t>today 5PM</w:t>
-            </w:r>
-            <w:r>
-              <w:t>} to {</w:t>
-            </w:r>
-            <w:r>
-              <w:t>6PM</w:t>
-            </w:r>
-            <w:r>
-              <w:t>}. Phone number [91234567].</w:t>
+              <w:t>Meet client in [MR5] {today 5PM} to {6PM}. Phone number [91234567].</w:t>
             </w:r>
           </w:p>
         </w:tc>
@@ -4919,24 +4781,14 @@
       <w:r>
         <w:t xml:space="preserve">Figure </w:t>
       </w:r>
-      <w:r>
-        <w:fldChar w:fldCharType="begin"/>
-      </w:r>
-      <w:r>
-        <w:instrText xml:space="preserve"> SEQ Figure \* ARABIC </w:instrText>
-      </w:r>
-      <w:r>
-        <w:fldChar w:fldCharType="separate"/>
-      </w:r>
-      <w:r>
-        <w:rPr>
-          <w:noProof/>
-        </w:rPr>
-        <w:t>10</w:t>
-      </w:r>
-      <w:r>
-        <w:fldChar w:fldCharType="end"/>
-      </w:r>
+      <w:fldSimple w:instr=" SEQ Figure \* ARABIC ">
+        <w:r>
+          <w:rPr>
+            <w:noProof/>
+          </w:rPr>
+          <w:t>10</w:t>
+        </w:r>
+      </w:fldSimple>
       <w:r>
         <w:rPr>
           <w:noProof/>
@@ -4960,33 +4812,23 @@
       </w:pPr>
       <w:r>
         <w:object w:dxaOrig="14445" w:dyaOrig="10515">
-          <v:shape id="_x0000_i1033" type="#_x0000_t75" style="width:471.5pt;height:257.8pt" o:ole="">
+          <v:shape id="_x0000_i1033" type="#_x0000_t75" style="width:471.7pt;height:258.2pt" o:ole="">
             <v:imagedata r:id="rId22" o:title="" cropbottom="21114f" cropleft="6344f"/>
           </v:shape>
-          <o:OLEObject Type="Embed" ProgID="Visio.Drawing.15" ShapeID="_x0000_i1033" DrawAspect="Content" ObjectID="_1474652691" r:id="rId23"/>
+          <o:OLEObject Type="Embed" ProgID="Visio.Drawing.15" ShapeID="_x0000_i1033" DrawAspect="Content" ObjectID="_1474653594" r:id="rId23"/>
         </w:object>
       </w:r>
       <w:r>
         <w:t xml:space="preserve">Figure </w:t>
       </w:r>
-      <w:r>
-        <w:fldChar w:fldCharType="begin"/>
-      </w:r>
-      <w:r>
-        <w:instrText xml:space="preserve"> SEQ Figure \* ARABIC </w:instrText>
-      </w:r>
-      <w:r>
-        <w:fldChar w:fldCharType="separate"/>
-      </w:r>
-      <w:r>
-        <w:rPr>
-          <w:noProof/>
-        </w:rPr>
-        <w:t>11</w:t>
-      </w:r>
-      <w:r>
-        <w:fldChar w:fldCharType="end"/>
-      </w:r>
+      <w:fldSimple w:instr=" SEQ Figure \* ARABIC ">
+        <w:r>
+          <w:rPr>
+            <w:noProof/>
+          </w:rPr>
+          <w:t>11</w:t>
+        </w:r>
+      </w:fldSimple>
       <w:r>
         <w:t xml:space="preserve"> - Task Manager Class Diagram</w:t>
       </w:r>
@@ -5083,8 +4925,227 @@
     </w:p>
     <w:p>
       <w:pPr>
+        <w:pStyle w:val="Heading2"/>
+        <w:rPr>
+          <w:noProof/>
+        </w:rPr>
+      </w:pPr>
+      <w:r>
+        <w:rPr>
+          <w:noProof/>
+        </w:rPr>
+        <w:lastRenderedPageBreak/>
+        <w:t>2.3 Storage</w:t>
+      </w:r>
+    </w:p>
+    <w:p>
+      <w:pPr>
+        <w:rPr>
+          <w:rFonts w:ascii="Calibri" w:hAnsi="Calibri"/>
+          <w:noProof/>
+        </w:rPr>
+      </w:pPr>
+      <w:r>
+        <w:rPr>
+          <w:rFonts w:ascii="Calibri" w:hAnsi="Calibri"/>
+          <w:noProof/>
+        </w:rPr>
+        <w:t>The Storage Component does the functions of storing task data in the file and loading the data to perform displaying tasks or editing the contents of the tasks. When the data is stored, you need to convert the list of tasks into JSON objects to save in the file. Similarly, you have to converts JSON data of the file to tasks while loading the list of tasks.</w:t>
+      </w:r>
+    </w:p>
+    <w:p>
+      <w:pPr>
+        <w:rPr>
+          <w:rFonts w:ascii="Calibri" w:hAnsi="Calibri"/>
+          <w:noProof/>
+        </w:rPr>
+      </w:pPr>
+      <w:r>
+        <w:rPr>
+          <w:rFonts w:ascii="Calibri" w:hAnsi="Calibri"/>
+          <w:noProof/>
+        </w:rPr>
+        <w:t>The below class diagram demonstrates the structure of the Storage component.</w:t>
+      </w:r>
+    </w:p>
+    <w:p>
+      <w:pPr>
+        <w:keepNext/>
+      </w:pPr>
+      <w:r>
+        <w:rPr>
+          <w:noProof/>
+        </w:rPr>
+        <w:drawing>
+          <wp:inline distT="0" distB="0" distL="0" distR="0" wp14:anchorId="7A9C2E35" wp14:editId="54A5A7AE">
+            <wp:extent cx="5257800" cy="3030855"/>
+            <wp:effectExtent l="0" t="0" r="0" b="0"/>
+            <wp:docPr id="7" name="Picture 7" descr="Macintosh HD:Users:linxiuqing:Downloads:loadingTasks - Class Diagram.png"/>
+            <wp:cNvGraphicFramePr>
+              <a:graphicFrameLocks xmlns:a="http://schemas.openxmlformats.org/drawingml/2006/main" noChangeAspect="1"/>
+            </wp:cNvGraphicFramePr>
+            <a:graphic xmlns:a="http://schemas.openxmlformats.org/drawingml/2006/main">
+              <a:graphicData uri="http://schemas.openxmlformats.org/drawingml/2006/picture">
+                <pic:pic xmlns:pic="http://schemas.openxmlformats.org/drawingml/2006/picture">
+                  <pic:nvPicPr>
+                    <pic:cNvPr id="0" name="Picture 7" descr="Macintosh HD:Users:linxiuqing:Downloads:loadingTasks - Class Diagram.png"/>
+                    <pic:cNvPicPr>
+                      <a:picLocks noChangeAspect="1" noChangeArrowheads="1"/>
+                    </pic:cNvPicPr>
+                  </pic:nvPicPr>
+                  <pic:blipFill>
+                    <a:blip r:embed="rId24" cstate="print">
+                      <a:extLst>
+                        <a:ext uri="{28A0092B-C50C-407E-A947-70E740481C1C}">
+                          <a14:useLocalDpi xmlns:a14="http://schemas.microsoft.com/office/drawing/2010/main" val="0"/>
+                        </a:ext>
+                      </a:extLst>
+                    </a:blip>
+                    <a:srcRect/>
+                    <a:stretch>
+                      <a:fillRect/>
+                    </a:stretch>
+                  </pic:blipFill>
+                  <pic:spPr bwMode="auto">
+                    <a:xfrm>
+                      <a:off x="0" y="0"/>
+                      <a:ext cx="5257800" cy="3030855"/>
+                    </a:xfrm>
+                    <a:prstGeom prst="rect">
+                      <a:avLst/>
+                    </a:prstGeom>
+                    <a:noFill/>
+                    <a:ln>
+                      <a:noFill/>
+                    </a:ln>
+                  </pic:spPr>
+                </pic:pic>
+              </a:graphicData>
+            </a:graphic>
+          </wp:inline>
+        </w:drawing>
+      </w:r>
+    </w:p>
+    <w:p>
+      <w:pPr>
+        <w:pStyle w:val="Caption"/>
+        <w:jc w:val="center"/>
+      </w:pPr>
+      <w:r>
+        <w:t xml:space="preserve">Figure </w:t>
+      </w:r>
+      <w:fldSimple w:instr=" SEQ Figure \* ARABIC ">
+        <w:r>
+          <w:rPr>
+            <w:noProof/>
+          </w:rPr>
+          <w:t>12</w:t>
+        </w:r>
+      </w:fldSimple>
+      <w:r>
+        <w:t xml:space="preserve"> - Class Diagram of Storage Component</w:t>
+      </w:r>
+    </w:p>
+    <w:p>
+      <w:pPr>
+        <w:rPr>
+          <w:rFonts w:ascii="Calibri" w:hAnsi="Calibri"/>
+          <w:noProof/>
+        </w:rPr>
+      </w:pPr>
+      <w:r>
+        <w:rPr>
+          <w:rFonts w:ascii="Calibri" w:hAnsi="Calibri"/>
+          <w:noProof/>
+        </w:rPr>
+        <w:t xml:space="preserve">The following sequence diagram shows the main functions of saving and loading tasks. </w:t>
+      </w:r>
+    </w:p>
+    <w:p>
+      <w:pPr>
+        <w:keepNext/>
+        <w:jc w:val="center"/>
+      </w:pPr>
+      <w:r>
+        <w:rPr>
+          <w:noProof/>
+        </w:rPr>
+        <w:drawing>
+          <wp:inline distT="0" distB="0" distL="0" distR="0" wp14:anchorId="6B8AB822" wp14:editId="43C6D308">
+            <wp:extent cx="2265436" cy="2866417"/>
+            <wp:effectExtent l="0" t="0" r="1905" b="0"/>
+            <wp:docPr id="8" name="Picture 8" descr="Macintosh HD:Users:linxiuqing:Downloads:loadingTasks - storingTask.png"/>
+            <wp:cNvGraphicFramePr>
+              <a:graphicFrameLocks xmlns:a="http://schemas.openxmlformats.org/drawingml/2006/main" noChangeAspect="1"/>
+            </wp:cNvGraphicFramePr>
+            <a:graphic xmlns:a="http://schemas.openxmlformats.org/drawingml/2006/main">
+              <a:graphicData uri="http://schemas.openxmlformats.org/drawingml/2006/picture">
+                <pic:pic xmlns:pic="http://schemas.openxmlformats.org/drawingml/2006/picture">
+                  <pic:nvPicPr>
+                    <pic:cNvPr id="0" name="Picture 8" descr="Macintosh HD:Users:linxiuqing:Downloads:loadingTasks - storingTask.png"/>
+                    <pic:cNvPicPr>
+                      <a:picLocks noChangeAspect="1" noChangeArrowheads="1"/>
+                    </pic:cNvPicPr>
+                  </pic:nvPicPr>
+                  <pic:blipFill>
+                    <a:blip r:embed="rId25" cstate="print">
+                      <a:extLst>
+                        <a:ext uri="{28A0092B-C50C-407E-A947-70E740481C1C}">
+                          <a14:useLocalDpi xmlns:a14="http://schemas.microsoft.com/office/drawing/2010/main" val="0"/>
+                        </a:ext>
+                      </a:extLst>
+                    </a:blip>
+                    <a:srcRect/>
+                    <a:stretch>
+                      <a:fillRect/>
+                    </a:stretch>
+                  </pic:blipFill>
+                  <pic:spPr bwMode="auto">
+                    <a:xfrm>
+                      <a:off x="0" y="0"/>
+                      <a:ext cx="2285726" cy="2892089"/>
+                    </a:xfrm>
+                    <a:prstGeom prst="rect">
+                      <a:avLst/>
+                    </a:prstGeom>
+                    <a:noFill/>
+                    <a:ln>
+                      <a:noFill/>
+                    </a:ln>
+                  </pic:spPr>
+                </pic:pic>
+              </a:graphicData>
+            </a:graphic>
+          </wp:inline>
+        </w:drawing>
+      </w:r>
+    </w:p>
+    <w:p>
+      <w:pPr>
+        <w:pStyle w:val="Caption"/>
+        <w:jc w:val="center"/>
+      </w:pPr>
+      <w:r>
+        <w:t xml:space="preserve">Figure </w:t>
+      </w:r>
+      <w:fldSimple w:instr=" SEQ Figure \* ARABIC ">
+        <w:r>
+          <w:rPr>
+            <w:noProof/>
+          </w:rPr>
+          <w:t>13</w:t>
+        </w:r>
+      </w:fldSimple>
+      <w:r>
+        <w:t xml:space="preserve"> - Sequence Diagram of Saving and Loading Task</w:t>
+      </w:r>
+    </w:p>
+    <w:p>
+      <w:pPr>
         <w:pStyle w:val="Heading1"/>
       </w:pPr>
+      <w:bookmarkStart w:id="0" w:name="_GoBack"/>
+      <w:bookmarkEnd w:id="0"/>
       <w:r>
         <w:lastRenderedPageBreak/>
         <w:t>3. Testing the System</w:t>
@@ -5096,7 +5157,7 @@
       </w:r>
     </w:p>
     <w:p>
-      <w:hyperlink r:id="rId24" w:history="1">
+      <w:hyperlink r:id="rId26" w:history="1">
         <w:r>
           <w:rPr>
             <w:rStyle w:val="Hyperlink"/>
@@ -5144,10 +5205,10 @@
       </w:pPr>
       <w:r>
         <w:object w:dxaOrig="4220" w:dyaOrig="2857">
-          <v:shape id="_x0000_i1034" type="#_x0000_t75" style="width:211.35pt;height:143.25pt" o:ole="">
-            <v:imagedata r:id="rId25" o:title=""/>
+          <v:shape id="_x0000_i1034" type="#_x0000_t75" style="width:211.05pt;height:142.75pt" o:ole="">
+            <v:imagedata r:id="rId27" o:title=""/>
           </v:shape>
-          <o:OLEObject Type="Embed" ProgID="Photoshop.Image.13" ShapeID="_x0000_i1034" DrawAspect="Content" ObjectID="_1474652692" r:id="rId26">
+          <o:OLEObject Type="Embed" ProgID="Photoshop.Image.13" ShapeID="_x0000_i1034" DrawAspect="Content" ObjectID="_1474653595" r:id="rId28">
             <o:FieldCodes>\s</o:FieldCodes>
           </o:OLEObject>
         </w:object>
@@ -5161,24 +5222,14 @@
       <w:r>
         <w:t xml:space="preserve">Figure </w:t>
       </w:r>
-      <w:r>
-        <w:fldChar w:fldCharType="begin"/>
-      </w:r>
-      <w:r>
-        <w:instrText xml:space="preserve"> SEQ Figure \* ARABIC </w:instrText>
-      </w:r>
-      <w:r>
-        <w:fldChar w:fldCharType="separate"/>
-      </w:r>
-      <w:r>
-        <w:rPr>
-          <w:noProof/>
-        </w:rPr>
-        <w:t>12</w:t>
-      </w:r>
-      <w:r>
-        <w:fldChar w:fldCharType="end"/>
-      </w:r>
+      <w:fldSimple w:instr=" SEQ Figure \* ARABIC ">
+        <w:r>
+          <w:rPr>
+            <w:noProof/>
+          </w:rPr>
+          <w:t>14</w:t>
+        </w:r>
+      </w:fldSimple>
       <w:r>
         <w:t xml:space="preserve"> - /</w:t>
       </w:r>
@@ -5254,7 +5305,7 @@
                     </pic:cNvPicPr>
                   </pic:nvPicPr>
                   <pic:blipFill>
-                    <a:blip r:embed="rId27">
+                    <a:blip r:embed="rId29">
                       <a:extLst>
                         <a:ext uri="{28A0092B-C50C-407E-A947-70E740481C1C}">
                           <a14:useLocalDpi xmlns:a14="http://schemas.microsoft.com/office/drawing/2010/main" val="0"/>
@@ -5297,24 +5348,14 @@
       <w:r>
         <w:t xml:space="preserve">Figure </w:t>
       </w:r>
-      <w:r>
-        <w:fldChar w:fldCharType="begin"/>
-      </w:r>
-      <w:r>
-        <w:instrText xml:space="preserve"> SEQ Figure \* ARABIC </w:instrText>
-      </w:r>
-      <w:r>
-        <w:fldChar w:fldCharType="separate"/>
-      </w:r>
-      <w:r>
-        <w:rPr>
-          <w:noProof/>
-        </w:rPr>
-        <w:t>13</w:t>
-      </w:r>
-      <w:r>
-        <w:fldChar w:fldCharType="end"/>
-      </w:r>
+      <w:fldSimple w:instr=" SEQ Figure \* ARABIC ">
+        <w:r>
+          <w:rPr>
+            <w:noProof/>
+          </w:rPr>
+          <w:t>15</w:t>
+        </w:r>
+      </w:fldSimple>
       <w:r>
         <w:t xml:space="preserve"> - Creating a new </w:t>
       </w:r>
@@ -5413,7 +5454,7 @@
                     </pic:cNvPicPr>
                   </pic:nvPicPr>
                   <pic:blipFill>
-                    <a:blip r:embed="rId28">
+                    <a:blip r:embed="rId30">
                       <a:extLst>
                         <a:ext uri="{28A0092B-C50C-407E-A947-70E740481C1C}">
                           <a14:useLocalDpi xmlns:a14="http://schemas.microsoft.com/office/drawing/2010/main" val="0"/>
@@ -5453,24 +5494,14 @@
       <w:r>
         <w:t xml:space="preserve">Figure </w:t>
       </w:r>
-      <w:r>
-        <w:fldChar w:fldCharType="begin"/>
-      </w:r>
-      <w:r>
-        <w:instrText xml:space="preserve"> SEQ Figure \* ARABIC </w:instrText>
-      </w:r>
-      <w:r>
-        <w:fldChar w:fldCharType="separate"/>
-      </w:r>
-      <w:r>
-        <w:rPr>
-          <w:noProof/>
-        </w:rPr>
-        <w:t>14</w:t>
-      </w:r>
-      <w:r>
-        <w:fldChar w:fldCharType="end"/>
-      </w:r>
+      <w:fldSimple w:instr=" SEQ Figure \* ARABIC ">
+        <w:r>
+          <w:rPr>
+            <w:noProof/>
+          </w:rPr>
+          <w:t>16</w:t>
+        </w:r>
+      </w:fldSimple>
       <w:r>
         <w:t xml:space="preserve"> - Creating a new </w:t>
       </w:r>
@@ -6257,12 +6288,7 @@
     <w:p>
       <w:r>
         <w:lastRenderedPageBreak/>
-        <w:t>You can write test cases as shown in the above code. When usi</w:t>
-      </w:r>
-      <w:bookmarkStart w:id="0" w:name="_GoBack"/>
-      <w:bookmarkEnd w:id="0"/>
-      <w:r>
-        <w:t>ng TDD, remember to create the smallest test case possible, and pass each test case using the simplest code. You can create additional test cases simply by prefixing them with the @Test directive.</w:t>
+        <w:t>You can write test cases as shown in the above code. When using TDD, remember to create the smallest test case possible, and pass each test case using the simplest code. You can create additional test cases simply by prefixing them with the @Test directive.</w:t>
       </w:r>
     </w:p>
     <w:p>
@@ -6319,7 +6345,7 @@
                     </pic:cNvPicPr>
                   </pic:nvPicPr>
                   <pic:blipFill>
-                    <a:blip r:embed="rId29">
+                    <a:blip r:embed="rId31">
                       <a:extLst>
                         <a:ext uri="{28A0092B-C50C-407E-A947-70E740481C1C}">
                           <a14:useLocalDpi xmlns:a14="http://schemas.microsoft.com/office/drawing/2010/main" val="0"/>
@@ -6362,24 +6388,14 @@
       <w:r>
         <w:t xml:space="preserve">Figure </w:t>
       </w:r>
-      <w:r>
-        <w:fldChar w:fldCharType="begin"/>
-      </w:r>
-      <w:r>
-        <w:instrText xml:space="preserve"> SEQ Figure \* ARABIC </w:instrText>
-      </w:r>
-      <w:r>
-        <w:fldChar w:fldCharType="separate"/>
-      </w:r>
-      <w:r>
-        <w:rPr>
-          <w:noProof/>
-        </w:rPr>
-        <w:t>15</w:t>
-      </w:r>
-      <w:r>
-        <w:fldChar w:fldCharType="end"/>
-      </w:r>
+      <w:fldSimple w:instr=" SEQ Figure \* ARABIC ">
+        <w:r>
+          <w:rPr>
+            <w:noProof/>
+          </w:rPr>
+          <w:t>17</w:t>
+        </w:r>
+      </w:fldSimple>
       <w:r>
         <w:t xml:space="preserve"> – Running the</w:t>
       </w:r>
@@ -8476,7 +8492,7 @@
 </file>
 
 <file path=customXml/itemProps1.xml><?xml version="1.0" encoding="utf-8"?>
-<ds:datastoreItem xmlns:ds="http://schemas.openxmlformats.org/officeDocument/2006/customXml" ds:itemID="{91DB44AF-04BB-4FB2-B543-D42B5DDDD711}">
+<ds:datastoreItem xmlns:ds="http://schemas.openxmlformats.org/officeDocument/2006/customXml" ds:itemID="{A630E55E-D26D-4C80-890B-E91CEC84D113}">
   <ds:schemaRefs>
     <ds:schemaRef ds:uri="http://schemas.openxmlformats.org/officeDocument/2006/bibliography"/>
   </ds:schemaRefs>

</xml_diff>

<commit_message>
Fixed some formatting issues
</commit_message>
<xml_diff>
--- a/Documents/Developer's Guide/Developer's Guide.docx
+++ b/Documents/Developer's Guide/Developer's Guide.docx
@@ -128,7 +128,7 @@
           <v:shape id="_x0000_i1025" type="#_x0000_t75" style="width:463.05pt;height:163.85pt" o:ole="">
             <v:imagedata r:id="rId6" o:title=""/>
           </v:shape>
-          <o:OLEObject Type="Embed" ProgID="Visio.Drawing.15" ShapeID="_x0000_i1025" DrawAspect="Content" ObjectID="_1474653586" r:id="rId7"/>
+          <o:OLEObject Type="Embed" ProgID="Visio.Drawing.15" ShapeID="_x0000_i1025" DrawAspect="Content" ObjectID="_1474653789" r:id="rId7"/>
         </w:object>
       </w:r>
     </w:p>
@@ -140,14 +140,27 @@
       <w:r>
         <w:t xml:space="preserve">Figure </w:t>
       </w:r>
-      <w:fldSimple w:instr=" SEQ Figure \* ARABIC ">
-        <w:r>
-          <w:rPr>
-            <w:noProof/>
-          </w:rPr>
-          <w:t>1</w:t>
-        </w:r>
-      </w:fldSimple>
+      <w:r>
+        <w:fldChar w:fldCharType="begin"/>
+      </w:r>
+      <w:r>
+        <w:instrText xml:space="preserve"> SEQ Figure \* ARABIC </w:instrText>
+      </w:r>
+      <w:r>
+        <w:fldChar w:fldCharType="separate"/>
+      </w:r>
+      <w:r>
+        <w:rPr>
+          <w:noProof/>
+        </w:rPr>
+        <w:t>1</w:t>
+      </w:r>
+      <w:r>
+        <w:rPr>
+          <w:noProof/>
+        </w:rPr>
+        <w:fldChar w:fldCharType="end"/>
+      </w:r>
       <w:r>
         <w:rPr>
           <w:noProof/>
@@ -366,7 +379,7 @@
           <v:shape id="_x0000_i1026" type="#_x0000_t75" style="width:460.55pt;height:321.5pt" o:ole="">
             <v:imagedata r:id="rId8" o:title="" cropbottom="11794f" cropleft="13365f"/>
           </v:shape>
-          <o:OLEObject Type="Embed" ProgID="Visio.Drawing.15" ShapeID="_x0000_i1026" DrawAspect="Content" ObjectID="_1474653587" r:id="rId9"/>
+          <o:OLEObject Type="Embed" ProgID="Visio.Drawing.15" ShapeID="_x0000_i1026" DrawAspect="Content" ObjectID="_1474653790" r:id="rId9"/>
         </w:object>
       </w:r>
     </w:p>
@@ -378,14 +391,27 @@
       <w:r>
         <w:t xml:space="preserve">Figure </w:t>
       </w:r>
-      <w:fldSimple w:instr=" SEQ Figure \* ARABIC ">
-        <w:r>
-          <w:rPr>
-            <w:noProof/>
-          </w:rPr>
-          <w:t>2</w:t>
-        </w:r>
-      </w:fldSimple>
+      <w:r>
+        <w:fldChar w:fldCharType="begin"/>
+      </w:r>
+      <w:r>
+        <w:instrText xml:space="preserve"> SEQ Figure \* ARABIC </w:instrText>
+      </w:r>
+      <w:r>
+        <w:fldChar w:fldCharType="separate"/>
+      </w:r>
+      <w:r>
+        <w:rPr>
+          <w:noProof/>
+        </w:rPr>
+        <w:t>2</w:t>
+      </w:r>
+      <w:r>
+        <w:rPr>
+          <w:noProof/>
+        </w:rPr>
+        <w:fldChar w:fldCharType="end"/>
+      </w:r>
       <w:r>
         <w:t xml:space="preserve"> </w:t>
       </w:r>
@@ -516,7 +542,7 @@
           <v:shape id="_x0000_i1027" type="#_x0000_t75" style="width:458.05pt;height:304.15pt" o:ole="">
             <v:imagedata r:id="rId10" o:title="" cropbottom="17485f" cropleft="6932f"/>
           </v:shape>
-          <o:OLEObject Type="Embed" ProgID="Visio.Drawing.15" ShapeID="_x0000_i1027" DrawAspect="Content" ObjectID="_1474653588" r:id="rId11"/>
+          <o:OLEObject Type="Embed" ProgID="Visio.Drawing.15" ShapeID="_x0000_i1027" DrawAspect="Content" ObjectID="_1474653791" r:id="rId11"/>
         </w:object>
       </w:r>
     </w:p>
@@ -528,14 +554,27 @@
       <w:r>
         <w:t xml:space="preserve">Figure </w:t>
       </w:r>
-      <w:fldSimple w:instr=" SEQ Figure \* ARABIC ">
-        <w:r>
-          <w:rPr>
-            <w:noProof/>
-          </w:rPr>
-          <w:t>3</w:t>
-        </w:r>
-      </w:fldSimple>
+      <w:r>
+        <w:fldChar w:fldCharType="begin"/>
+      </w:r>
+      <w:r>
+        <w:instrText xml:space="preserve"> SEQ Figure \* ARABIC </w:instrText>
+      </w:r>
+      <w:r>
+        <w:fldChar w:fldCharType="separate"/>
+      </w:r>
+      <w:r>
+        <w:rPr>
+          <w:noProof/>
+        </w:rPr>
+        <w:t>3</w:t>
+      </w:r>
+      <w:r>
+        <w:rPr>
+          <w:noProof/>
+        </w:rPr>
+        <w:fldChar w:fldCharType="end"/>
+      </w:r>
       <w:r>
         <w:t xml:space="preserve"> - Action and Hint System</w:t>
       </w:r>
@@ -988,14 +1027,27 @@
       <w:r>
         <w:t xml:space="preserve">Table </w:t>
       </w:r>
-      <w:fldSimple w:instr=" SEQ Table \* ARABIC ">
-        <w:r>
-          <w:rPr>
-            <w:noProof/>
-          </w:rPr>
-          <w:t>1</w:t>
-        </w:r>
-      </w:fldSimple>
+      <w:r>
+        <w:fldChar w:fldCharType="begin"/>
+      </w:r>
+      <w:r>
+        <w:instrText xml:space="preserve"> SEQ Table \* ARABIC </w:instrText>
+      </w:r>
+      <w:r>
+        <w:fldChar w:fldCharType="separate"/>
+      </w:r>
+      <w:r>
+        <w:rPr>
+          <w:noProof/>
+        </w:rPr>
+        <w:t>1</w:t>
+      </w:r>
+      <w:r>
+        <w:rPr>
+          <w:noProof/>
+        </w:rPr>
+        <w:fldChar w:fldCharType="end"/>
+      </w:r>
       <w:r>
         <w:t xml:space="preserve"> - Action Class Summary</w:t>
       </w:r>
@@ -1075,7 +1127,7 @@
           <v:shape id="_x0000_i1028" type="#_x0000_t75" style="width:440.7pt;height:307.85pt" o:ole="">
             <v:imagedata r:id="rId12" o:title=""/>
           </v:shape>
-          <o:OLEObject Type="Embed" ProgID="Visio.Drawing.15" ShapeID="_x0000_i1028" DrawAspect="Content" ObjectID="_1474653589" r:id="rId13"/>
+          <o:OLEObject Type="Embed" ProgID="Visio.Drawing.15" ShapeID="_x0000_i1028" DrawAspect="Content" ObjectID="_1474653792" r:id="rId13"/>
         </w:object>
       </w:r>
     </w:p>
@@ -1090,14 +1142,27 @@
       <w:r>
         <w:t xml:space="preserve">Figure </w:t>
       </w:r>
-      <w:fldSimple w:instr=" SEQ Figure \* ARABIC ">
-        <w:r>
-          <w:rPr>
-            <w:noProof/>
-          </w:rPr>
-          <w:t>4</w:t>
-        </w:r>
-      </w:fldSimple>
+      <w:r>
+        <w:fldChar w:fldCharType="begin"/>
+      </w:r>
+      <w:r>
+        <w:instrText xml:space="preserve"> SEQ Figure \* ARABIC </w:instrText>
+      </w:r>
+      <w:r>
+        <w:fldChar w:fldCharType="separate"/>
+      </w:r>
+      <w:r>
+        <w:rPr>
+          <w:noProof/>
+        </w:rPr>
+        <w:t>4</w:t>
+      </w:r>
+      <w:r>
+        <w:rPr>
+          <w:noProof/>
+        </w:rPr>
+        <w:fldChar w:fldCharType="end"/>
+      </w:r>
       <w:r>
         <w:rPr>
           <w:noProof/>
@@ -1442,7 +1507,7 @@
           <v:shape id="_x0000_i1029" type="#_x0000_t75" style="width:468pt;height:301.65pt" o:ole="">
             <v:imagedata r:id="rId14" o:title=""/>
           </v:shape>
-          <o:OLEObject Type="Embed" ProgID="Visio.Drawing.15" ShapeID="_x0000_i1029" DrawAspect="Content" ObjectID="_1474653590" r:id="rId15"/>
+          <o:OLEObject Type="Embed" ProgID="Visio.Drawing.15" ShapeID="_x0000_i1029" DrawAspect="Content" ObjectID="_1474653793" r:id="rId15"/>
         </w:object>
       </w:r>
     </w:p>
@@ -1454,14 +1519,27 @@
       <w:r>
         <w:t xml:space="preserve">Figure </w:t>
       </w:r>
-      <w:fldSimple w:instr=" SEQ Figure \* ARABIC ">
-        <w:r>
-          <w:rPr>
-            <w:noProof/>
-          </w:rPr>
-          <w:t>5</w:t>
-        </w:r>
-      </w:fldSimple>
+      <w:r>
+        <w:fldChar w:fldCharType="begin"/>
+      </w:r>
+      <w:r>
+        <w:instrText xml:space="preserve"> SEQ Figure \* ARABIC </w:instrText>
+      </w:r>
+      <w:r>
+        <w:fldChar w:fldCharType="separate"/>
+      </w:r>
+      <w:r>
+        <w:rPr>
+          <w:noProof/>
+        </w:rPr>
+        <w:t>5</w:t>
+      </w:r>
+      <w:r>
+        <w:rPr>
+          <w:noProof/>
+        </w:rPr>
+        <w:fldChar w:fldCharType="end"/>
+      </w:r>
       <w:r>
         <w:t xml:space="preserve"> - Sequence Diagram for Undo Action</w:t>
       </w:r>
@@ -1923,14 +2001,27 @@
       <w:r>
         <w:t xml:space="preserve">Figure </w:t>
       </w:r>
-      <w:fldSimple w:instr=" SEQ Figure \* ARABIC ">
-        <w:r>
-          <w:rPr>
-            <w:noProof/>
-          </w:rPr>
-          <w:t>6</w:t>
-        </w:r>
-      </w:fldSimple>
+      <w:r>
+        <w:fldChar w:fldCharType="begin"/>
+      </w:r>
+      <w:r>
+        <w:instrText xml:space="preserve"> SEQ Figure \* ARABIC </w:instrText>
+      </w:r>
+      <w:r>
+        <w:fldChar w:fldCharType="separate"/>
+      </w:r>
+      <w:r>
+        <w:rPr>
+          <w:noProof/>
+        </w:rPr>
+        <w:t>6</w:t>
+      </w:r>
+      <w:r>
+        <w:rPr>
+          <w:noProof/>
+        </w:rPr>
+        <w:fldChar w:fldCharType="end"/>
+      </w:r>
       <w:r>
         <w:t xml:space="preserve"> – Message Class Summary</w:t>
       </w:r>
@@ -1981,7 +2072,7 @@
           <v:shape id="_x0000_i1030" type="#_x0000_t75" style="width:468pt;height:148.95pt" o:ole="">
             <v:imagedata r:id="rId16" o:title=""/>
           </v:shape>
-          <o:OLEObject Type="Embed" ProgID="Visio.Drawing.15" ShapeID="_x0000_i1030" DrawAspect="Content" ObjectID="_1474653591" r:id="rId17"/>
+          <o:OLEObject Type="Embed" ProgID="Visio.Drawing.15" ShapeID="_x0000_i1030" DrawAspect="Content" ObjectID="_1474653794" r:id="rId17"/>
         </w:object>
       </w:r>
     </w:p>
@@ -1993,14 +2084,27 @@
       <w:r>
         <w:t xml:space="preserve">Figure </w:t>
       </w:r>
-      <w:fldSimple w:instr=" SEQ Figure \* ARABIC ">
-        <w:r>
-          <w:rPr>
-            <w:noProof/>
-          </w:rPr>
-          <w:t>7</w:t>
-        </w:r>
-      </w:fldSimple>
+      <w:r>
+        <w:fldChar w:fldCharType="begin"/>
+      </w:r>
+      <w:r>
+        <w:instrText xml:space="preserve"> SEQ Figure \* ARABIC </w:instrText>
+      </w:r>
+      <w:r>
+        <w:fldChar w:fldCharType="separate"/>
+      </w:r>
+      <w:r>
+        <w:rPr>
+          <w:noProof/>
+        </w:rPr>
+        <w:t>7</w:t>
+      </w:r>
+      <w:r>
+        <w:rPr>
+          <w:noProof/>
+        </w:rPr>
+        <w:fldChar w:fldCharType="end"/>
+      </w:r>
       <w:r>
         <w:t xml:space="preserve"> - Hint Generation Flow Chart</w:t>
       </w:r>
@@ -2028,6 +2132,7 @@
         <w:pStyle w:val="Heading3"/>
       </w:pPr>
       <w:r>
+        <w:lastRenderedPageBreak/>
         <w:t>Autocomplete and Live Task Preview</w:t>
       </w:r>
     </w:p>
@@ -2040,7 +2145,7 @@
           <v:shape id="_x0000_i1031" type="#_x0000_t75" style="width:468pt;height:136.55pt" o:ole="">
             <v:imagedata r:id="rId18" o:title=""/>
           </v:shape>
-          <o:OLEObject Type="Embed" ProgID="Visio.Drawing.15" ShapeID="_x0000_i1031" DrawAspect="Content" ObjectID="_1474653592" r:id="rId19"/>
+          <o:OLEObject Type="Embed" ProgID="Visio.Drawing.15" ShapeID="_x0000_i1031" DrawAspect="Content" ObjectID="_1474653795" r:id="rId19"/>
         </w:object>
       </w:r>
     </w:p>
@@ -2052,14 +2157,27 @@
       <w:r>
         <w:t xml:space="preserve">Figure </w:t>
       </w:r>
-      <w:fldSimple w:instr=" SEQ Figure \* ARABIC ">
-        <w:r>
-          <w:rPr>
-            <w:noProof/>
-          </w:rPr>
-          <w:t>8</w:t>
-        </w:r>
-      </w:fldSimple>
+      <w:r>
+        <w:fldChar w:fldCharType="begin"/>
+      </w:r>
+      <w:r>
+        <w:instrText xml:space="preserve"> SEQ Figure \* ARABIC </w:instrText>
+      </w:r>
+      <w:r>
+        <w:fldChar w:fldCharType="separate"/>
+      </w:r>
+      <w:r>
+        <w:rPr>
+          <w:noProof/>
+        </w:rPr>
+        <w:t>8</w:t>
+      </w:r>
+      <w:r>
+        <w:rPr>
+          <w:noProof/>
+        </w:rPr>
+        <w:fldChar w:fldCharType="end"/>
+      </w:r>
       <w:r>
         <w:t xml:space="preserve"> - Edit Autocomplete Flow Chart</w:t>
       </w:r>
@@ -2080,7 +2198,6 @@
           </w:tcPr>
           <w:p>
             <w:r>
-              <w:lastRenderedPageBreak/>
               <w:t>Hint: Look in Edit.java to see the exact implementation of each conditional in the decision tree.</w:t>
             </w:r>
           </w:p>
@@ -2193,7 +2310,7 @@
           <v:shape id="_x0000_i1032" type="#_x0000_t75" style="width:443.15pt;height:129.1pt" o:ole="">
             <v:imagedata r:id="rId20" o:title="" cropbottom="48967f" cropleft="3522f"/>
           </v:shape>
-          <o:OLEObject Type="Embed" ProgID="Visio.Drawing.15" ShapeID="_x0000_i1032" DrawAspect="Content" ObjectID="_1474653593" r:id="rId21"/>
+          <o:OLEObject Type="Embed" ProgID="Visio.Drawing.15" ShapeID="_x0000_i1032" DrawAspect="Content" ObjectID="_1474653796" r:id="rId21"/>
         </w:object>
       </w:r>
     </w:p>
@@ -2205,20 +2322,34 @@
       <w:r>
         <w:t xml:space="preserve">Figure </w:t>
       </w:r>
-      <w:fldSimple w:instr=" SEQ Figure \* ARABIC ">
-        <w:r>
-          <w:rPr>
-            <w:noProof/>
-          </w:rPr>
-          <w:t>9</w:t>
-        </w:r>
-      </w:fldSimple>
+      <w:r>
+        <w:fldChar w:fldCharType="begin"/>
+      </w:r>
+      <w:r>
+        <w:instrText xml:space="preserve"> SEQ Figure \* ARABIC </w:instrText>
+      </w:r>
+      <w:r>
+        <w:fldChar w:fldCharType="separate"/>
+      </w:r>
+      <w:r>
+        <w:rPr>
+          <w:noProof/>
+        </w:rPr>
+        <w:t>9</w:t>
+      </w:r>
+      <w:r>
+        <w:rPr>
+          <w:noProof/>
+        </w:rPr>
+        <w:fldChar w:fldCharType="end"/>
+      </w:r>
       <w:r>
         <w:t xml:space="preserve"> - Class Diagram for Add Action</w:t>
       </w:r>
     </w:p>
     <w:p>
       <w:r>
+        <w:lastRenderedPageBreak/>
         <w:t xml:space="preserve">The Task Builder is used by the Add action to parse and create Task objects. As the project implements the “Natural Bucket”, there is a requirement for flexibility in command. The system makes use of the </w:t>
       </w:r>
       <w:proofErr w:type="spellStart"/>
@@ -2241,12 +2372,6 @@
     </w:p>
     <w:p>
       <w:r>
-        <w:br w:type="page"/>
-      </w:r>
-    </w:p>
-    <w:p>
-      <w:r>
-        <w:lastRenderedPageBreak/>
         <w:t xml:space="preserve">An Add object passes the user input to Task Builder, which in turn sends it to </w:t>
       </w:r>
       <w:proofErr w:type="spellStart"/>
@@ -2623,6 +2748,16 @@
     <w:p>
       <w:r>
         <w:br/>
+      </w:r>
+    </w:p>
+    <w:p>
+      <w:r>
+        <w:br w:type="page"/>
+      </w:r>
+    </w:p>
+    <w:p>
+      <w:r>
+        <w:lastRenderedPageBreak/>
         <w:t>The process of converting from an Interpreted Input to a Friendly String for displaying is shown below:</w:t>
       </w:r>
     </w:p>
@@ -2732,12 +2867,6 @@
     </w:p>
     <w:p>
       <w:r>
-        <w:br w:type="page"/>
-      </w:r>
-    </w:p>
-    <w:p>
-      <w:r>
-        <w:lastRenderedPageBreak/>
         <w:t>When there are more than one date in a sentence, the</w:t>
       </w:r>
       <w:r>
@@ -4779,16 +4908,34 @@
         </w:rPr>
       </w:pPr>
       <w:r>
-        <w:t xml:space="preserve">Figure </w:t>
-      </w:r>
-      <w:fldSimple w:instr=" SEQ Figure \* ARABIC ">
-        <w:r>
-          <w:rPr>
-            <w:noProof/>
-          </w:rPr>
-          <w:t>10</w:t>
-        </w:r>
-      </w:fldSimple>
+        <w:t>Figur</w:t>
+      </w:r>
+      <w:bookmarkStart w:id="0" w:name="_GoBack"/>
+      <w:bookmarkEnd w:id="0"/>
+      <w:r>
+        <w:t xml:space="preserve">e </w:t>
+      </w:r>
+      <w:r>
+        <w:fldChar w:fldCharType="begin"/>
+      </w:r>
+      <w:r>
+        <w:instrText xml:space="preserve"> SEQ Figure \* ARABIC </w:instrText>
+      </w:r>
+      <w:r>
+        <w:fldChar w:fldCharType="separate"/>
+      </w:r>
+      <w:r>
+        <w:rPr>
+          <w:noProof/>
+        </w:rPr>
+        <w:t>10</w:t>
+      </w:r>
+      <w:r>
+        <w:rPr>
+          <w:noProof/>
+        </w:rPr>
+        <w:fldChar w:fldCharType="end"/>
+      </w:r>
       <w:r>
         <w:rPr>
           <w:noProof/>
@@ -4815,20 +4962,33 @@
           <v:shape id="_x0000_i1033" type="#_x0000_t75" style="width:471.7pt;height:258.2pt" o:ole="">
             <v:imagedata r:id="rId22" o:title="" cropbottom="21114f" cropleft="6344f"/>
           </v:shape>
-          <o:OLEObject Type="Embed" ProgID="Visio.Drawing.15" ShapeID="_x0000_i1033" DrawAspect="Content" ObjectID="_1474653594" r:id="rId23"/>
+          <o:OLEObject Type="Embed" ProgID="Visio.Drawing.15" ShapeID="_x0000_i1033" DrawAspect="Content" ObjectID="_1474653797" r:id="rId23"/>
         </w:object>
       </w:r>
       <w:r>
         <w:t xml:space="preserve">Figure </w:t>
       </w:r>
-      <w:fldSimple w:instr=" SEQ Figure \* ARABIC ">
-        <w:r>
-          <w:rPr>
-            <w:noProof/>
-          </w:rPr>
-          <w:t>11</w:t>
-        </w:r>
-      </w:fldSimple>
+      <w:r>
+        <w:fldChar w:fldCharType="begin"/>
+      </w:r>
+      <w:r>
+        <w:instrText xml:space="preserve"> SEQ Figure \* ARABIC </w:instrText>
+      </w:r>
+      <w:r>
+        <w:fldChar w:fldCharType="separate"/>
+      </w:r>
+      <w:r>
+        <w:rPr>
+          <w:noProof/>
+        </w:rPr>
+        <w:t>11</w:t>
+      </w:r>
+      <w:r>
+        <w:rPr>
+          <w:noProof/>
+        </w:rPr>
+        <w:fldChar w:fldCharType="end"/>
+      </w:r>
       <w:r>
         <w:t xml:space="preserve"> - Task Manager Class Diagram</w:t>
       </w:r>
@@ -5034,14 +5194,27 @@
       <w:r>
         <w:t xml:space="preserve">Figure </w:t>
       </w:r>
-      <w:fldSimple w:instr=" SEQ Figure \* ARABIC ">
-        <w:r>
-          <w:rPr>
-            <w:noProof/>
-          </w:rPr>
-          <w:t>12</w:t>
-        </w:r>
-      </w:fldSimple>
+      <w:r>
+        <w:fldChar w:fldCharType="begin"/>
+      </w:r>
+      <w:r>
+        <w:instrText xml:space="preserve"> SEQ Figure \* ARABIC </w:instrText>
+      </w:r>
+      <w:r>
+        <w:fldChar w:fldCharType="separate"/>
+      </w:r>
+      <w:r>
+        <w:rPr>
+          <w:noProof/>
+        </w:rPr>
+        <w:t>12</w:t>
+      </w:r>
+      <w:r>
+        <w:rPr>
+          <w:noProof/>
+        </w:rPr>
+        <w:fldChar w:fldCharType="end"/>
+      </w:r>
       <w:r>
         <w:t xml:space="preserve"> - Class Diagram of Storage Component</w:t>
       </w:r>
@@ -5128,14 +5301,27 @@
       <w:r>
         <w:t xml:space="preserve">Figure </w:t>
       </w:r>
-      <w:fldSimple w:instr=" SEQ Figure \* ARABIC ">
-        <w:r>
-          <w:rPr>
-            <w:noProof/>
-          </w:rPr>
-          <w:t>13</w:t>
-        </w:r>
-      </w:fldSimple>
+      <w:r>
+        <w:fldChar w:fldCharType="begin"/>
+      </w:r>
+      <w:r>
+        <w:instrText xml:space="preserve"> SEQ Figure \* ARABIC </w:instrText>
+      </w:r>
+      <w:r>
+        <w:fldChar w:fldCharType="separate"/>
+      </w:r>
+      <w:r>
+        <w:rPr>
+          <w:noProof/>
+        </w:rPr>
+        <w:t>13</w:t>
+      </w:r>
+      <w:r>
+        <w:rPr>
+          <w:noProof/>
+        </w:rPr>
+        <w:fldChar w:fldCharType="end"/>
+      </w:r>
       <w:r>
         <w:t xml:space="preserve"> - Sequence Diagram of Saving and Loading Task</w:t>
       </w:r>
@@ -5144,8 +5330,6 @@
       <w:pPr>
         <w:pStyle w:val="Heading1"/>
       </w:pPr>
-      <w:bookmarkStart w:id="0" w:name="_GoBack"/>
-      <w:bookmarkEnd w:id="0"/>
       <w:r>
         <w:lastRenderedPageBreak/>
         <w:t>3. Testing the System</w:t>
@@ -5208,7 +5392,7 @@
           <v:shape id="_x0000_i1034" type="#_x0000_t75" style="width:211.05pt;height:142.75pt" o:ole="">
             <v:imagedata r:id="rId27" o:title=""/>
           </v:shape>
-          <o:OLEObject Type="Embed" ProgID="Photoshop.Image.13" ShapeID="_x0000_i1034" DrawAspect="Content" ObjectID="_1474653595" r:id="rId28">
+          <o:OLEObject Type="Embed" ProgID="Photoshop.Image.13" ShapeID="_x0000_i1034" DrawAspect="Content" ObjectID="_1474653798" r:id="rId28">
             <o:FieldCodes>\s</o:FieldCodes>
           </o:OLEObject>
         </w:object>
@@ -5222,14 +5406,27 @@
       <w:r>
         <w:t xml:space="preserve">Figure </w:t>
       </w:r>
-      <w:fldSimple w:instr=" SEQ Figure \* ARABIC ">
-        <w:r>
-          <w:rPr>
-            <w:noProof/>
-          </w:rPr>
-          <w:t>14</w:t>
-        </w:r>
-      </w:fldSimple>
+      <w:r>
+        <w:fldChar w:fldCharType="begin"/>
+      </w:r>
+      <w:r>
+        <w:instrText xml:space="preserve"> SEQ Figure \* ARABIC </w:instrText>
+      </w:r>
+      <w:r>
+        <w:fldChar w:fldCharType="separate"/>
+      </w:r>
+      <w:r>
+        <w:rPr>
+          <w:noProof/>
+        </w:rPr>
+        <w:t>14</w:t>
+      </w:r>
+      <w:r>
+        <w:rPr>
+          <w:noProof/>
+        </w:rPr>
+        <w:fldChar w:fldCharType="end"/>
+      </w:r>
       <w:r>
         <w:t xml:space="preserve"> - /</w:t>
       </w:r>
@@ -5348,14 +5545,27 @@
       <w:r>
         <w:t xml:space="preserve">Figure </w:t>
       </w:r>
-      <w:fldSimple w:instr=" SEQ Figure \* ARABIC ">
-        <w:r>
-          <w:rPr>
-            <w:noProof/>
-          </w:rPr>
-          <w:t>15</w:t>
-        </w:r>
-      </w:fldSimple>
+      <w:r>
+        <w:fldChar w:fldCharType="begin"/>
+      </w:r>
+      <w:r>
+        <w:instrText xml:space="preserve"> SEQ Figure \* ARABIC </w:instrText>
+      </w:r>
+      <w:r>
+        <w:fldChar w:fldCharType="separate"/>
+      </w:r>
+      <w:r>
+        <w:rPr>
+          <w:noProof/>
+        </w:rPr>
+        <w:t>15</w:t>
+      </w:r>
+      <w:r>
+        <w:rPr>
+          <w:noProof/>
+        </w:rPr>
+        <w:fldChar w:fldCharType="end"/>
+      </w:r>
       <w:r>
         <w:t xml:space="preserve"> - Creating a new </w:t>
       </w:r>
@@ -5494,14 +5704,27 @@
       <w:r>
         <w:t xml:space="preserve">Figure </w:t>
       </w:r>
-      <w:fldSimple w:instr=" SEQ Figure \* ARABIC ">
-        <w:r>
-          <w:rPr>
-            <w:noProof/>
-          </w:rPr>
-          <w:t>16</w:t>
-        </w:r>
-      </w:fldSimple>
+      <w:r>
+        <w:fldChar w:fldCharType="begin"/>
+      </w:r>
+      <w:r>
+        <w:instrText xml:space="preserve"> SEQ Figure \* ARABIC </w:instrText>
+      </w:r>
+      <w:r>
+        <w:fldChar w:fldCharType="separate"/>
+      </w:r>
+      <w:r>
+        <w:rPr>
+          <w:noProof/>
+        </w:rPr>
+        <w:t>16</w:t>
+      </w:r>
+      <w:r>
+        <w:rPr>
+          <w:noProof/>
+        </w:rPr>
+        <w:fldChar w:fldCharType="end"/>
+      </w:r>
       <w:r>
         <w:t xml:space="preserve"> - Creating a new </w:t>
       </w:r>
@@ -6388,14 +6611,27 @@
       <w:r>
         <w:t xml:space="preserve">Figure </w:t>
       </w:r>
-      <w:fldSimple w:instr=" SEQ Figure \* ARABIC ">
-        <w:r>
-          <w:rPr>
-            <w:noProof/>
-          </w:rPr>
-          <w:t>17</w:t>
-        </w:r>
-      </w:fldSimple>
+      <w:r>
+        <w:fldChar w:fldCharType="begin"/>
+      </w:r>
+      <w:r>
+        <w:instrText xml:space="preserve"> SEQ Figure \* ARABIC </w:instrText>
+      </w:r>
+      <w:r>
+        <w:fldChar w:fldCharType="separate"/>
+      </w:r>
+      <w:r>
+        <w:rPr>
+          <w:noProof/>
+        </w:rPr>
+        <w:t>17</w:t>
+      </w:r>
+      <w:r>
+        <w:rPr>
+          <w:noProof/>
+        </w:rPr>
+        <w:fldChar w:fldCharType="end"/>
+      </w:r>
       <w:r>
         <w:t xml:space="preserve"> – Running the</w:t>
       </w:r>
@@ -8492,7 +8728,7 @@
 </file>
 
 <file path=customXml/itemProps1.xml><?xml version="1.0" encoding="utf-8"?>
-<ds:datastoreItem xmlns:ds="http://schemas.openxmlformats.org/officeDocument/2006/customXml" ds:itemID="{A630E55E-D26D-4C80-890B-E91CEC84D113}">
+<ds:datastoreItem xmlns:ds="http://schemas.openxmlformats.org/officeDocument/2006/customXml" ds:itemID="{A6560DA4-138B-4176-90B0-B382C334328B}">
   <ds:schemaRefs>
     <ds:schemaRef ds:uri="http://schemas.openxmlformats.org/officeDocument/2006/bibliography"/>
   </ds:schemaRefs>

</xml_diff>

<commit_message>
Added the section for ListProcessor
</commit_message>
<xml_diff>
--- a/Documents/Developer's Guide/Developer's Guide.docx
+++ b/Documents/Developer's Guide/Developer's Guide.docx
@@ -125,10 +125,10 @@
             <v:path o:extrusionok="f" gradientshapeok="t" o:connecttype="rect"/>
             <o:lock v:ext="edit" aspectratio="t"/>
           </v:shapetype>
-          <v:shape id="_x0000_i1025" type="#_x0000_t75" style="width:463.05pt;height:163.85pt" o:ole="">
+          <v:shape id="_x0000_i1025" type="#_x0000_t75" style="width:463.5pt;height:163.5pt" o:ole="">
             <v:imagedata r:id="rId6" o:title=""/>
           </v:shape>
-          <o:OLEObject Type="Embed" ProgID="Visio.Drawing.15" ShapeID="_x0000_i1025" DrawAspect="Content" ObjectID="_1474653789" r:id="rId7"/>
+          <o:OLEObject Type="Embed" ProgID="Visio.Drawing.15" ShapeID="_x0000_i1025" DrawAspect="Content" ObjectID="_1474741385" r:id="rId7"/>
         </w:object>
       </w:r>
     </w:p>
@@ -140,27 +140,14 @@
       <w:r>
         <w:t xml:space="preserve">Figure </w:t>
       </w:r>
-      <w:r>
-        <w:fldChar w:fldCharType="begin"/>
-      </w:r>
-      <w:r>
-        <w:instrText xml:space="preserve"> SEQ Figure \* ARABIC </w:instrText>
-      </w:r>
-      <w:r>
-        <w:fldChar w:fldCharType="separate"/>
-      </w:r>
-      <w:r>
-        <w:rPr>
-          <w:noProof/>
-        </w:rPr>
-        <w:t>1</w:t>
-      </w:r>
-      <w:r>
-        <w:rPr>
-          <w:noProof/>
-        </w:rPr>
-        <w:fldChar w:fldCharType="end"/>
-      </w:r>
+      <w:fldSimple w:instr=" SEQ Figure \* ARABIC ">
+        <w:r>
+          <w:rPr>
+            <w:noProof/>
+          </w:rPr>
+          <w:t>1</w:t>
+        </w:r>
+      </w:fldSimple>
       <w:r>
         <w:rPr>
           <w:noProof/>
@@ -376,10 +363,10 @@
       </w:pPr>
       <w:r>
         <w:object w:dxaOrig="14731" w:dyaOrig="9975">
-          <v:shape id="_x0000_i1026" type="#_x0000_t75" style="width:460.55pt;height:321.5pt" o:ole="">
+          <v:shape id="_x0000_i1026" type="#_x0000_t75" style="width:460.5pt;height:321.75pt" o:ole="">
             <v:imagedata r:id="rId8" o:title="" cropbottom="11794f" cropleft="13365f"/>
           </v:shape>
-          <o:OLEObject Type="Embed" ProgID="Visio.Drawing.15" ShapeID="_x0000_i1026" DrawAspect="Content" ObjectID="_1474653790" r:id="rId9"/>
+          <o:OLEObject Type="Embed" ProgID="Visio.Drawing.15" ShapeID="_x0000_i1026" DrawAspect="Content" ObjectID="_1474741386" r:id="rId9"/>
         </w:object>
       </w:r>
     </w:p>
@@ -391,27 +378,14 @@
       <w:r>
         <w:t xml:space="preserve">Figure </w:t>
       </w:r>
-      <w:r>
-        <w:fldChar w:fldCharType="begin"/>
-      </w:r>
-      <w:r>
-        <w:instrText xml:space="preserve"> SEQ Figure \* ARABIC </w:instrText>
-      </w:r>
-      <w:r>
-        <w:fldChar w:fldCharType="separate"/>
-      </w:r>
-      <w:r>
-        <w:rPr>
-          <w:noProof/>
-        </w:rPr>
-        <w:t>2</w:t>
-      </w:r>
-      <w:r>
-        <w:rPr>
-          <w:noProof/>
-        </w:rPr>
-        <w:fldChar w:fldCharType="end"/>
-      </w:r>
+      <w:fldSimple w:instr=" SEQ Figure \* ARABIC ">
+        <w:r>
+          <w:rPr>
+            <w:noProof/>
+          </w:rPr>
+          <w:t>2</w:t>
+        </w:r>
+      </w:fldSimple>
       <w:r>
         <w:t xml:space="preserve"> </w:t>
       </w:r>
@@ -539,10 +513,10 @@
       </w:pPr>
       <w:r>
         <w:object w:dxaOrig="15615" w:dyaOrig="12661">
-          <v:shape id="_x0000_i1027" type="#_x0000_t75" style="width:458.05pt;height:304.15pt" o:ole="">
+          <v:shape id="_x0000_i1027" type="#_x0000_t75" style="width:458.25pt;height:303.75pt" o:ole="">
             <v:imagedata r:id="rId10" o:title="" cropbottom="17485f" cropleft="6932f"/>
           </v:shape>
-          <o:OLEObject Type="Embed" ProgID="Visio.Drawing.15" ShapeID="_x0000_i1027" DrawAspect="Content" ObjectID="_1474653791" r:id="rId11"/>
+          <o:OLEObject Type="Embed" ProgID="Visio.Drawing.15" ShapeID="_x0000_i1027" DrawAspect="Content" ObjectID="_1474741387" r:id="rId11"/>
         </w:object>
       </w:r>
     </w:p>
@@ -554,27 +528,14 @@
       <w:r>
         <w:t xml:space="preserve">Figure </w:t>
       </w:r>
-      <w:r>
-        <w:fldChar w:fldCharType="begin"/>
-      </w:r>
-      <w:r>
-        <w:instrText xml:space="preserve"> SEQ Figure \* ARABIC </w:instrText>
-      </w:r>
-      <w:r>
-        <w:fldChar w:fldCharType="separate"/>
-      </w:r>
-      <w:r>
-        <w:rPr>
-          <w:noProof/>
-        </w:rPr>
-        <w:t>3</w:t>
-      </w:r>
-      <w:r>
-        <w:rPr>
-          <w:noProof/>
-        </w:rPr>
-        <w:fldChar w:fldCharType="end"/>
-      </w:r>
+      <w:fldSimple w:instr=" SEQ Figure \* ARABIC ">
+        <w:r>
+          <w:rPr>
+            <w:noProof/>
+          </w:rPr>
+          <w:t>3</w:t>
+        </w:r>
+      </w:fldSimple>
       <w:r>
         <w:t xml:space="preserve"> - Action and Hint System</w:t>
       </w:r>
@@ -1027,27 +988,14 @@
       <w:r>
         <w:t xml:space="preserve">Table </w:t>
       </w:r>
-      <w:r>
-        <w:fldChar w:fldCharType="begin"/>
-      </w:r>
-      <w:r>
-        <w:instrText xml:space="preserve"> SEQ Table \* ARABIC </w:instrText>
-      </w:r>
-      <w:r>
-        <w:fldChar w:fldCharType="separate"/>
-      </w:r>
-      <w:r>
-        <w:rPr>
-          <w:noProof/>
-        </w:rPr>
-        <w:t>1</w:t>
-      </w:r>
-      <w:r>
-        <w:rPr>
-          <w:noProof/>
-        </w:rPr>
-        <w:fldChar w:fldCharType="end"/>
-      </w:r>
+      <w:fldSimple w:instr=" SEQ Table \* ARABIC ">
+        <w:r>
+          <w:rPr>
+            <w:noProof/>
+          </w:rPr>
+          <w:t>1</w:t>
+        </w:r>
+      </w:fldSimple>
       <w:r>
         <w:t xml:space="preserve"> - Action Class Summary</w:t>
       </w:r>
@@ -1124,10 +1072,10 @@
       </w:pPr>
       <w:r>
         <w:object w:dxaOrig="11055" w:dyaOrig="7726">
-          <v:shape id="_x0000_i1028" type="#_x0000_t75" style="width:440.7pt;height:307.85pt" o:ole="">
+          <v:shape id="_x0000_i1028" type="#_x0000_t75" style="width:440.25pt;height:308.25pt" o:ole="">
             <v:imagedata r:id="rId12" o:title=""/>
           </v:shape>
-          <o:OLEObject Type="Embed" ProgID="Visio.Drawing.15" ShapeID="_x0000_i1028" DrawAspect="Content" ObjectID="_1474653792" r:id="rId13"/>
+          <o:OLEObject Type="Embed" ProgID="Visio.Drawing.15" ShapeID="_x0000_i1028" DrawAspect="Content" ObjectID="_1474741388" r:id="rId13"/>
         </w:object>
       </w:r>
     </w:p>
@@ -1142,27 +1090,14 @@
       <w:r>
         <w:t xml:space="preserve">Figure </w:t>
       </w:r>
-      <w:r>
-        <w:fldChar w:fldCharType="begin"/>
-      </w:r>
-      <w:r>
-        <w:instrText xml:space="preserve"> SEQ Figure \* ARABIC </w:instrText>
-      </w:r>
-      <w:r>
-        <w:fldChar w:fldCharType="separate"/>
-      </w:r>
-      <w:r>
-        <w:rPr>
-          <w:noProof/>
-        </w:rPr>
-        <w:t>4</w:t>
-      </w:r>
-      <w:r>
-        <w:rPr>
-          <w:noProof/>
-        </w:rPr>
-        <w:fldChar w:fldCharType="end"/>
-      </w:r>
+      <w:fldSimple w:instr=" SEQ Figure \* ARABIC ">
+        <w:r>
+          <w:rPr>
+            <w:noProof/>
+          </w:rPr>
+          <w:t>4</w:t>
+        </w:r>
+      </w:fldSimple>
       <w:r>
         <w:rPr>
           <w:noProof/>
@@ -1394,15 +1329,7 @@
         <w:t>Task</w:t>
       </w:r>
       <w:r>
-        <w:t xml:space="preserve"> removed will be returned if it exists. By checking </w:t>
-      </w:r>
-      <w:proofErr w:type="gramStart"/>
-      <w:r>
-        <w:t>if</w:t>
-      </w:r>
-      <w:proofErr w:type="gramEnd"/>
-      <w:r>
-        <w:t xml:space="preserve"> the </w:t>
+        <w:t xml:space="preserve"> removed will be returned if it exists. By checking if the </w:t>
       </w:r>
       <w:r>
         <w:rPr>
@@ -1504,10 +1431,10 @@
       </w:pPr>
       <w:r>
         <w:object w:dxaOrig="12000" w:dyaOrig="7725">
-          <v:shape id="_x0000_i1029" type="#_x0000_t75" style="width:468pt;height:301.65pt" o:ole="">
+          <v:shape id="_x0000_i1029" type="#_x0000_t75" style="width:468pt;height:301.5pt" o:ole="">
             <v:imagedata r:id="rId14" o:title=""/>
           </v:shape>
-          <o:OLEObject Type="Embed" ProgID="Visio.Drawing.15" ShapeID="_x0000_i1029" DrawAspect="Content" ObjectID="_1474653793" r:id="rId15"/>
+          <o:OLEObject Type="Embed" ProgID="Visio.Drawing.15" ShapeID="_x0000_i1029" DrawAspect="Content" ObjectID="_1474741389" r:id="rId15"/>
         </w:object>
       </w:r>
     </w:p>
@@ -1519,27 +1446,14 @@
       <w:r>
         <w:t xml:space="preserve">Figure </w:t>
       </w:r>
-      <w:r>
-        <w:fldChar w:fldCharType="begin"/>
-      </w:r>
-      <w:r>
-        <w:instrText xml:space="preserve"> SEQ Figure \* ARABIC </w:instrText>
-      </w:r>
-      <w:r>
-        <w:fldChar w:fldCharType="separate"/>
-      </w:r>
-      <w:r>
-        <w:rPr>
-          <w:noProof/>
-        </w:rPr>
-        <w:t>5</w:t>
-      </w:r>
-      <w:r>
-        <w:rPr>
-          <w:noProof/>
-        </w:rPr>
-        <w:fldChar w:fldCharType="end"/>
-      </w:r>
+      <w:fldSimple w:instr=" SEQ Figure \* ARABIC ">
+        <w:r>
+          <w:rPr>
+            <w:noProof/>
+          </w:rPr>
+          <w:t>5</w:t>
+        </w:r>
+      </w:fldSimple>
       <w:r>
         <w:t xml:space="preserve"> - Sequence Diagram for Undo Action</w:t>
       </w:r>
@@ -1665,15 +1579,7 @@
         <w:t>Undo</w:t>
       </w:r>
       <w:r>
-        <w:t xml:space="preserve"> action is </w:t>
-      </w:r>
-      <w:proofErr w:type="gramStart"/>
-      <w:r>
-        <w:t>not undoable</w:t>
-      </w:r>
-      <w:proofErr w:type="gramEnd"/>
-      <w:r>
-        <w:t xml:space="preserve">, it is not stored in the undo stack of </w:t>
+        <w:t xml:space="preserve"> action is not undoable, it is not stored in the undo stack of </w:t>
       </w:r>
       <w:proofErr w:type="spellStart"/>
       <w:r>
@@ -2001,27 +1907,14 @@
       <w:r>
         <w:t xml:space="preserve">Figure </w:t>
       </w:r>
-      <w:r>
-        <w:fldChar w:fldCharType="begin"/>
-      </w:r>
-      <w:r>
-        <w:instrText xml:space="preserve"> SEQ Figure \* ARABIC </w:instrText>
-      </w:r>
-      <w:r>
-        <w:fldChar w:fldCharType="separate"/>
-      </w:r>
-      <w:r>
-        <w:rPr>
-          <w:noProof/>
-        </w:rPr>
-        <w:t>6</w:t>
-      </w:r>
-      <w:r>
-        <w:rPr>
-          <w:noProof/>
-        </w:rPr>
-        <w:fldChar w:fldCharType="end"/>
-      </w:r>
+      <w:fldSimple w:instr=" SEQ Figure \* ARABIC ">
+        <w:r>
+          <w:rPr>
+            <w:noProof/>
+          </w:rPr>
+          <w:t>6</w:t>
+        </w:r>
+      </w:fldSimple>
       <w:r>
         <w:t xml:space="preserve"> – Message Class Summary</w:t>
       </w:r>
@@ -2069,10 +1962,10 @@
       </w:pPr>
       <w:r>
         <w:object w:dxaOrig="10606" w:dyaOrig="3375">
-          <v:shape id="_x0000_i1030" type="#_x0000_t75" style="width:468pt;height:148.95pt" o:ole="">
+          <v:shape id="_x0000_i1030" type="#_x0000_t75" style="width:468pt;height:149.25pt" o:ole="">
             <v:imagedata r:id="rId16" o:title=""/>
           </v:shape>
-          <o:OLEObject Type="Embed" ProgID="Visio.Drawing.15" ShapeID="_x0000_i1030" DrawAspect="Content" ObjectID="_1474653794" r:id="rId17"/>
+          <o:OLEObject Type="Embed" ProgID="Visio.Drawing.15" ShapeID="_x0000_i1030" DrawAspect="Content" ObjectID="_1474741390" r:id="rId17"/>
         </w:object>
       </w:r>
     </w:p>
@@ -2084,27 +1977,14 @@
       <w:r>
         <w:t xml:space="preserve">Figure </w:t>
       </w:r>
-      <w:r>
-        <w:fldChar w:fldCharType="begin"/>
-      </w:r>
-      <w:r>
-        <w:instrText xml:space="preserve"> SEQ Figure \* ARABIC </w:instrText>
-      </w:r>
-      <w:r>
-        <w:fldChar w:fldCharType="separate"/>
-      </w:r>
-      <w:r>
-        <w:rPr>
-          <w:noProof/>
-        </w:rPr>
-        <w:t>7</w:t>
-      </w:r>
-      <w:r>
-        <w:rPr>
-          <w:noProof/>
-        </w:rPr>
-        <w:fldChar w:fldCharType="end"/>
-      </w:r>
+      <w:fldSimple w:instr=" SEQ Figure \* ARABIC ">
+        <w:r>
+          <w:rPr>
+            <w:noProof/>
+          </w:rPr>
+          <w:t>7</w:t>
+        </w:r>
+      </w:fldSimple>
       <w:r>
         <w:t xml:space="preserve"> - Hint Generation Flow Chart</w:t>
       </w:r>
@@ -2142,10 +2022,10 @@
       </w:pPr>
       <w:r>
         <w:object w:dxaOrig="10965" w:dyaOrig="3195">
-          <v:shape id="_x0000_i1031" type="#_x0000_t75" style="width:468pt;height:136.55pt" o:ole="">
+          <v:shape id="_x0000_i1031" type="#_x0000_t75" style="width:468pt;height:136.5pt" o:ole="">
             <v:imagedata r:id="rId18" o:title=""/>
           </v:shape>
-          <o:OLEObject Type="Embed" ProgID="Visio.Drawing.15" ShapeID="_x0000_i1031" DrawAspect="Content" ObjectID="_1474653795" r:id="rId19"/>
+          <o:OLEObject Type="Embed" ProgID="Visio.Drawing.15" ShapeID="_x0000_i1031" DrawAspect="Content" ObjectID="_1474741391" r:id="rId19"/>
         </w:object>
       </w:r>
     </w:p>
@@ -2157,27 +2037,14 @@
       <w:r>
         <w:t xml:space="preserve">Figure </w:t>
       </w:r>
-      <w:r>
-        <w:fldChar w:fldCharType="begin"/>
-      </w:r>
-      <w:r>
-        <w:instrText xml:space="preserve"> SEQ Figure \* ARABIC </w:instrText>
-      </w:r>
-      <w:r>
-        <w:fldChar w:fldCharType="separate"/>
-      </w:r>
-      <w:r>
-        <w:rPr>
-          <w:noProof/>
-        </w:rPr>
-        <w:t>8</w:t>
-      </w:r>
-      <w:r>
-        <w:rPr>
-          <w:noProof/>
-        </w:rPr>
-        <w:fldChar w:fldCharType="end"/>
-      </w:r>
+      <w:fldSimple w:instr=" SEQ Figure \* ARABIC ">
+        <w:r>
+          <w:rPr>
+            <w:noProof/>
+          </w:rPr>
+          <w:t>8</w:t>
+        </w:r>
+      </w:fldSimple>
       <w:r>
         <w:t xml:space="preserve"> - Edit Autocomplete Flow Chart</w:t>
       </w:r>
@@ -2307,10 +2174,10 @@
       </w:pPr>
       <w:r>
         <w:object w:dxaOrig="17850" w:dyaOrig="19591">
-          <v:shape id="_x0000_i1032" type="#_x0000_t75" style="width:443.15pt;height:129.1pt" o:ole="">
+          <v:shape id="_x0000_i1032" type="#_x0000_t75" style="width:443.25pt;height:129pt" o:ole="">
             <v:imagedata r:id="rId20" o:title="" cropbottom="48967f" cropleft="3522f"/>
           </v:shape>
-          <o:OLEObject Type="Embed" ProgID="Visio.Drawing.15" ShapeID="_x0000_i1032" DrawAspect="Content" ObjectID="_1474653796" r:id="rId21"/>
+          <o:OLEObject Type="Embed" ProgID="Visio.Drawing.15" ShapeID="_x0000_i1032" DrawAspect="Content" ObjectID="_1474741392" r:id="rId21"/>
         </w:object>
       </w:r>
     </w:p>
@@ -2322,27 +2189,14 @@
       <w:r>
         <w:t xml:space="preserve">Figure </w:t>
       </w:r>
-      <w:r>
-        <w:fldChar w:fldCharType="begin"/>
-      </w:r>
-      <w:r>
-        <w:instrText xml:space="preserve"> SEQ Figure \* ARABIC </w:instrText>
-      </w:r>
-      <w:r>
-        <w:fldChar w:fldCharType="separate"/>
-      </w:r>
-      <w:r>
-        <w:rPr>
-          <w:noProof/>
-        </w:rPr>
-        <w:t>9</w:t>
-      </w:r>
-      <w:r>
-        <w:rPr>
-          <w:noProof/>
-        </w:rPr>
-        <w:fldChar w:fldCharType="end"/>
-      </w:r>
+      <w:fldSimple w:instr=" SEQ Figure \* ARABIC ">
+        <w:r>
+          <w:rPr>
+            <w:noProof/>
+          </w:rPr>
+          <w:t>9</w:t>
+        </w:r>
+      </w:fldSimple>
       <w:r>
         <w:t xml:space="preserve"> - Class Diagram for Add Action</w:t>
       </w:r>
@@ -4908,71 +4762,678 @@
         </w:rPr>
       </w:pPr>
       <w:r>
-        <w:t>Figur</w:t>
+        <w:t xml:space="preserve">Figure </w:t>
+      </w:r>
+      <w:fldSimple w:instr=" SEQ Figure \* ARABIC ">
+        <w:r>
+          <w:rPr>
+            <w:noProof/>
+          </w:rPr>
+          <w:t>10</w:t>
+        </w:r>
+      </w:fldSimple>
+      <w:r>
+        <w:rPr>
+          <w:noProof/>
+        </w:rPr>
+        <w:t xml:space="preserve"> - Friendly Date Conversion Process</w:t>
+      </w:r>
+    </w:p>
+    <w:p>
+      <w:pPr>
+        <w:pStyle w:val="Heading2"/>
+      </w:pPr>
+      <w:r>
+        <w:lastRenderedPageBreak/>
+        <w:t>2.2.2 Task Manager</w:t>
+      </w:r>
+    </w:p>
+    <w:p>
+      <w:pPr>
+        <w:pStyle w:val="Caption"/>
+        <w:jc w:val="center"/>
+      </w:pPr>
+      <w:r>
+        <w:object w:dxaOrig="14445" w:dyaOrig="10515">
+          <v:shape id="_x0000_i1033" type="#_x0000_t75" style="width:471.75pt;height:258pt" o:ole="">
+            <v:imagedata r:id="rId22" o:title="" cropbottom="21114f" cropleft="6344f"/>
+          </v:shape>
+          <o:OLEObject Type="Embed" ProgID="Visio.Drawing.15" ShapeID="_x0000_i1033" DrawAspect="Content" ObjectID="_1474741393" r:id="rId23"/>
+        </w:object>
+      </w:r>
+      <w:r>
+        <w:t xml:space="preserve">Figure </w:t>
+      </w:r>
+      <w:fldSimple w:instr=" SEQ Figure \* ARABIC ">
+        <w:r>
+          <w:rPr>
+            <w:noProof/>
+          </w:rPr>
+          <w:t>11</w:t>
+        </w:r>
+      </w:fldSimple>
+      <w:r>
+        <w:t xml:space="preserve"> - Task Manager Class Diagram</w:t>
+      </w:r>
+    </w:p>
+    <w:p>
+      <w:r>
+        <w:t xml:space="preserve">The Task Manager </w:t>
+      </w:r>
+      <w:r>
+        <w:t xml:space="preserve">Interface follows the </w:t>
+      </w:r>
+      <w:r>
+        <w:rPr>
+          <w:u w:val="single"/>
+        </w:rPr>
+        <w:t>Demeter’s Principle</w:t>
+      </w:r>
+      <w:r>
+        <w:t xml:space="preserve"> closely by ensuring that most common operations can be done using APIs without low-level manipulation of Tasks. The Task Manager generates </w:t>
+      </w:r>
+      <w:r>
+        <w:t xml:space="preserve">the </w:t>
+      </w:r>
+      <w:r>
+        <w:t xml:space="preserve">actual Task list displayed to the user by keeping track of the last display mode and keyword used by the user. The keyword can be a hashtag or search key depending on the display mode. </w:t>
+      </w:r>
+    </w:p>
+    <w:p>
+      <w:proofErr w:type="spellStart"/>
+      <w:r>
+        <w:t>TaskManagerActual</w:t>
+      </w:r>
+      <w:proofErr w:type="spellEnd"/>
+      <w:r>
+        <w:t xml:space="preserve"> is responsible for maintaining the full list of tasks, and d</w:t>
+      </w:r>
+      <w:r>
+        <w:t xml:space="preserve">epends on </w:t>
+      </w:r>
+      <w:r>
+        <w:t xml:space="preserve">a </w:t>
+      </w:r>
+      <w:proofErr w:type="spellStart"/>
+      <w:r>
+        <w:t>ListProcessor</w:t>
+      </w:r>
+      <w:proofErr w:type="spellEnd"/>
+      <w:r>
+        <w:t xml:space="preserve"> to generate the </w:t>
+      </w:r>
+      <w:r>
+        <w:t xml:space="preserve">display list </w:t>
+      </w:r>
+      <w:r>
+        <w:t>when</w:t>
+      </w:r>
+      <w:r>
+        <w:t>ever</w:t>
+      </w:r>
+      <w:r>
+        <w:t xml:space="preserve"> the </w:t>
+      </w:r>
+      <w:proofErr w:type="spellStart"/>
+      <w:proofErr w:type="gramStart"/>
+      <w:r>
+        <w:t>getList</w:t>
+      </w:r>
+      <w:proofErr w:type="spellEnd"/>
+      <w:r>
+        <w:t>(</w:t>
+      </w:r>
+      <w:proofErr w:type="gramEnd"/>
+      <w:r>
+        <w:t>) method is called.</w:t>
+      </w:r>
+    </w:p>
+    <w:p>
+      <w:r>
+        <w:t xml:space="preserve">Whenever tasks are added or removed, </w:t>
+      </w:r>
+      <w:proofErr w:type="spellStart"/>
+      <w:r>
+        <w:t>TaskManagerActual</w:t>
+      </w:r>
+      <w:proofErr w:type="spellEnd"/>
+      <w:r>
+        <w:t xml:space="preserve"> automatically sends the whole list of tasks using the Storage interface of the Storage component.</w:t>
+      </w:r>
+    </w:p>
+    <w:p>
+      <w:r>
+        <w:br w:type="page"/>
+      </w:r>
+    </w:p>
+    <w:p>
+      <w:pPr>
+        <w:pStyle w:val="Heading2"/>
+      </w:pPr>
+      <w:r>
+        <w:lastRenderedPageBreak/>
+        <w:t>2.2.3 List Processor</w:t>
+      </w:r>
+    </w:p>
+    <w:p>
+      <w:pPr>
+        <w:keepNext/>
+      </w:pPr>
+      <w:r>
+        <w:object w:dxaOrig="12480" w:dyaOrig="4860">
+          <v:shape id="_x0000_i1035" type="#_x0000_t75" style="width:468pt;height:182.25pt" o:ole="">
+            <v:imagedata r:id="rId24" o:title=""/>
+          </v:shape>
+          <o:OLEObject Type="Embed" ProgID="Visio.Drawing.15" ShapeID="_x0000_i1035" DrawAspect="Content" ObjectID="_1474741394" r:id="rId25"/>
+        </w:object>
+      </w:r>
+    </w:p>
+    <w:p>
+      <w:pPr>
+        <w:pStyle w:val="Caption"/>
+        <w:jc w:val="center"/>
+      </w:pPr>
+      <w:r>
+        <w:t xml:space="preserve">Figure </w:t>
+      </w:r>
+      <w:r>
+        <w:fldChar w:fldCharType="begin"/>
+      </w:r>
+      <w:r>
+        <w:instrText xml:space="preserve"> SEQ Figure \* ARABIC </w:instrText>
+      </w:r>
+      <w:r>
+        <w:fldChar w:fldCharType="separate"/>
+      </w:r>
+      <w:r>
+        <w:rPr>
+          <w:noProof/>
+        </w:rPr>
+        <w:t>12</w:t>
+      </w:r>
+      <w:r>
+        <w:fldChar w:fldCharType="end"/>
+      </w:r>
+      <w:r>
+        <w:t>: List Processor</w:t>
+      </w:r>
+    </w:p>
+    <w:p>
+      <w:proofErr w:type="spellStart"/>
+      <w:r>
+        <w:t>ListProcessorActual</w:t>
+      </w:r>
+      <w:proofErr w:type="spellEnd"/>
+      <w:r>
+        <w:t xml:space="preserve"> is responsible for processing the list of tasks which is passed by </w:t>
+      </w:r>
+      <w:proofErr w:type="spellStart"/>
+      <w:r>
+        <w:t>TaskManagerActual</w:t>
+      </w:r>
+      <w:proofErr w:type="spellEnd"/>
+      <w:r>
+        <w:t xml:space="preserve"> according to whether the user wants to search by hashtag or search by keyword. </w:t>
+      </w:r>
+    </w:p>
+    <w:p>
+      <w:r>
+        <w:t xml:space="preserve">If the user keys in a keyword he wants to search, </w:t>
+      </w:r>
+      <w:proofErr w:type="spellStart"/>
+      <w:proofErr w:type="gramStart"/>
+      <w:r>
+        <w:rPr>
+          <w:rFonts w:ascii="Consolas" w:hAnsi="Consolas" w:cs="Consolas"/>
+          <w:sz w:val="20"/>
+          <w:szCs w:val="20"/>
+        </w:rPr>
+        <w:t>searchByKeyword</w:t>
+      </w:r>
+      <w:proofErr w:type="spellEnd"/>
+      <w:r>
+        <w:rPr>
+          <w:rFonts w:ascii="Consolas" w:hAnsi="Consolas" w:cs="Consolas"/>
+          <w:sz w:val="20"/>
+          <w:szCs w:val="20"/>
+        </w:rPr>
+        <w:t>(</w:t>
+      </w:r>
+      <w:proofErr w:type="gramEnd"/>
+      <w:r>
+        <w:rPr>
+          <w:rFonts w:ascii="Consolas" w:hAnsi="Consolas" w:cs="Consolas"/>
+          <w:sz w:val="20"/>
+          <w:szCs w:val="20"/>
+        </w:rPr>
+        <w:t>List&lt;Task&gt; list, S</w:t>
+      </w:r>
+      <w:r>
+        <w:rPr>
+          <w:rFonts w:ascii="Consolas" w:hAnsi="Consolas" w:cs="Consolas"/>
+          <w:sz w:val="20"/>
+          <w:szCs w:val="20"/>
+        </w:rPr>
+        <w:t>tring keyword</w:t>
+      </w:r>
+      <w:r>
+        <w:rPr>
+          <w:rFonts w:ascii="Consolas" w:hAnsi="Consolas" w:cs="Consolas"/>
+          <w:sz w:val="20"/>
+          <w:szCs w:val="20"/>
+        </w:rPr>
+        <w:t>)</w:t>
+      </w:r>
+      <w:r>
+        <w:rPr>
+          <w:rFonts w:cs="Consolas"/>
+        </w:rPr>
+        <w:t xml:space="preserve"> is called by </w:t>
+      </w:r>
+      <w:proofErr w:type="spellStart"/>
+      <w:r>
+        <w:rPr>
+          <w:rFonts w:cs="Consolas"/>
+        </w:rPr>
+        <w:t>TaskManagerActual</w:t>
+      </w:r>
+      <w:proofErr w:type="spellEnd"/>
+      <w:r>
+        <w:rPr>
+          <w:rFonts w:cs="Consolas"/>
+        </w:rPr>
+        <w:t xml:space="preserve"> and </w:t>
+      </w:r>
+      <w:proofErr w:type="spellStart"/>
+      <w:r>
+        <w:rPr>
+          <w:rFonts w:cs="Consolas"/>
+        </w:rPr>
+        <w:t>ListProcessorActual</w:t>
+      </w:r>
+      <w:proofErr w:type="spellEnd"/>
+      <w:r>
+        <w:rPr>
+          <w:rFonts w:cs="Consolas"/>
+        </w:rPr>
+        <w:t xml:space="preserve"> will return a list of tasks that contains the keyword user keyed in.</w:t>
+      </w:r>
+    </w:p>
+    <w:p>
+      <w:proofErr w:type="spellStart"/>
+      <w:r>
+        <w:rPr>
+          <w:rFonts w:cs="Consolas"/>
+        </w:rPr>
+        <w:t>TaskManagerActual</w:t>
+      </w:r>
+      <w:proofErr w:type="spellEnd"/>
+      <w:r>
+        <w:rPr>
+          <w:rFonts w:cs="Consolas"/>
+        </w:rPr>
+        <w:t xml:space="preserve"> calls</w:t>
+      </w:r>
+      <w:r>
+        <w:t xml:space="preserve"> </w:t>
+      </w:r>
+      <w:proofErr w:type="spellStart"/>
+      <w:proofErr w:type="gramStart"/>
+      <w:r>
+        <w:rPr>
+          <w:rFonts w:ascii="Consolas" w:hAnsi="Consolas" w:cs="Consolas"/>
+          <w:sz w:val="20"/>
+          <w:szCs w:val="20"/>
+        </w:rPr>
+        <w:t>searchByHashtag</w:t>
+      </w:r>
+      <w:proofErr w:type="spellEnd"/>
+      <w:r>
+        <w:rPr>
+          <w:rFonts w:ascii="Consolas" w:hAnsi="Consolas" w:cs="Consolas"/>
+          <w:sz w:val="20"/>
+          <w:szCs w:val="20"/>
+        </w:rPr>
+        <w:t>(</w:t>
+      </w:r>
+      <w:proofErr w:type="gramEnd"/>
+      <w:r>
+        <w:rPr>
+          <w:rFonts w:ascii="Consolas" w:hAnsi="Consolas" w:cs="Consolas"/>
+          <w:sz w:val="20"/>
+          <w:szCs w:val="20"/>
+        </w:rPr>
+        <w:t>List&lt;Task&gt; list, String hashtag)</w:t>
+      </w:r>
+      <w:r>
+        <w:rPr>
+          <w:rFonts w:cs="Consolas"/>
+        </w:rPr>
+        <w:t xml:space="preserve"> </w:t>
+      </w:r>
+      <w:r>
+        <w:t>if the user keys in a hashtag he wants to search</w:t>
+      </w:r>
+      <w:r>
+        <w:rPr>
+          <w:rFonts w:cs="Consolas"/>
+        </w:rPr>
+        <w:t xml:space="preserve"> and </w:t>
+      </w:r>
+      <w:proofErr w:type="spellStart"/>
+      <w:r>
+        <w:rPr>
+          <w:rFonts w:cs="Consolas"/>
+        </w:rPr>
+        <w:t>ListPr</w:t>
       </w:r>
       <w:bookmarkStart w:id="0" w:name="_GoBack"/>
       <w:bookmarkEnd w:id="0"/>
       <w:r>
-        <w:t xml:space="preserve">e </w:t>
-      </w:r>
-      <w:r>
-        <w:fldChar w:fldCharType="begin"/>
-      </w:r>
-      <w:r>
-        <w:instrText xml:space="preserve"> SEQ Figure \* ARABIC </w:instrText>
-      </w:r>
-      <w:r>
-        <w:fldChar w:fldCharType="separate"/>
-      </w:r>
-      <w:r>
-        <w:rPr>
-          <w:noProof/>
-        </w:rPr>
-        <w:t>10</w:t>
-      </w:r>
-      <w:r>
-        <w:rPr>
-          <w:noProof/>
-        </w:rPr>
-        <w:fldChar w:fldCharType="end"/>
-      </w:r>
-      <w:r>
-        <w:rPr>
-          <w:noProof/>
-        </w:rPr>
-        <w:t xml:space="preserve"> - Friendly Date Conversion Process</w:t>
-      </w:r>
-    </w:p>
-    <w:p>
-      <w:pPr>
-        <w:pStyle w:val="Heading2"/>
-      </w:pPr>
-      <w:r>
-        <w:lastRenderedPageBreak/>
-        <w:t>2.2.2 Task Manager</w:t>
-      </w:r>
-    </w:p>
+        <w:rPr>
+          <w:rFonts w:cs="Consolas"/>
+        </w:rPr>
+        <w:t>ocessorActual</w:t>
+      </w:r>
+      <w:proofErr w:type="spellEnd"/>
+      <w:r>
+        <w:rPr>
+          <w:rFonts w:cs="Consolas"/>
+        </w:rPr>
+        <w:t xml:space="preserve"> will return a list of tasks that contains the hashtag user keyed in. </w:t>
+      </w:r>
+    </w:p>
+    <w:p>
+      <w:r>
+        <w:t xml:space="preserve">If the user wants to display a default hashtag which is not manually created by the user, the same method is called for </w:t>
+      </w:r>
+      <w:proofErr w:type="spellStart"/>
+      <w:r>
+        <w:t>ListProcessorActual</w:t>
+      </w:r>
+      <w:proofErr w:type="spellEnd"/>
+      <w:r>
+        <w:t xml:space="preserve"> to process the list. The table below is the description of lists which the method will return when a default hashtag is entered. </w:t>
+      </w:r>
+    </w:p>
+    <w:tbl>
+      <w:tblPr>
+        <w:tblStyle w:val="TableGrid"/>
+        <w:tblW w:w="0" w:type="auto"/>
+        <w:tblLook w:val="04A0" w:firstRow="1" w:lastRow="0" w:firstColumn="1" w:lastColumn="0" w:noHBand="0" w:noVBand="1"/>
+      </w:tblPr>
+      <w:tblGrid>
+        <w:gridCol w:w="4675"/>
+        <w:gridCol w:w="4675"/>
+      </w:tblGrid>
+      <w:tr>
+        <w:tc>
+          <w:tcPr>
+            <w:tcW w:w="4675" w:type="dxa"/>
+          </w:tcPr>
+          <w:p>
+            <w:pPr>
+              <w:jc w:val="center"/>
+            </w:pPr>
+            <w:r>
+              <w:t>Default Hashtag</w:t>
+            </w:r>
+          </w:p>
+        </w:tc>
+        <w:tc>
+          <w:tcPr>
+            <w:tcW w:w="4675" w:type="dxa"/>
+          </w:tcPr>
+          <w:p>
+            <w:pPr>
+              <w:jc w:val="center"/>
+            </w:pPr>
+            <w:r>
+              <w:t>Description of the list returned</w:t>
+            </w:r>
+          </w:p>
+        </w:tc>
+      </w:tr>
+      <w:tr>
+        <w:tc>
+          <w:tcPr>
+            <w:tcW w:w="4675" w:type="dxa"/>
+          </w:tcPr>
+          <w:p>
+            <w:pPr>
+              <w:jc w:val="center"/>
+            </w:pPr>
+            <w:r>
+              <w:t>#all</w:t>
+            </w:r>
+          </w:p>
+        </w:tc>
+        <w:tc>
+          <w:tcPr>
+            <w:tcW w:w="4675" w:type="dxa"/>
+          </w:tcPr>
+          <w:p>
+            <w:r>
+              <w:t xml:space="preserve">Returns a list of tasks which are not completed. </w:t>
+            </w:r>
+          </w:p>
+        </w:tc>
+      </w:tr>
+      <w:tr>
+        <w:tc>
+          <w:tcPr>
+            <w:tcW w:w="4675" w:type="dxa"/>
+          </w:tcPr>
+          <w:p>
+            <w:pPr>
+              <w:jc w:val="center"/>
+            </w:pPr>
+            <w:r>
+              <w:t>#</w:t>
+            </w:r>
+            <w:proofErr w:type="spellStart"/>
+            <w:r>
+              <w:t>pri</w:t>
+            </w:r>
+            <w:proofErr w:type="spellEnd"/>
+            <w:r>
+              <w:t xml:space="preserve"> (priority)</w:t>
+            </w:r>
+          </w:p>
+        </w:tc>
+        <w:tc>
+          <w:tcPr>
+            <w:tcW w:w="4675" w:type="dxa"/>
+          </w:tcPr>
+          <w:p>
+            <w:r>
+              <w:t xml:space="preserve">Returns a list of tasks which are marked as priority. </w:t>
+            </w:r>
+          </w:p>
+        </w:tc>
+      </w:tr>
+      <w:tr>
+        <w:tc>
+          <w:tcPr>
+            <w:tcW w:w="4675" w:type="dxa"/>
+          </w:tcPr>
+          <w:p>
+            <w:pPr>
+              <w:jc w:val="center"/>
+            </w:pPr>
+            <w:r>
+              <w:t>#</w:t>
+            </w:r>
+            <w:proofErr w:type="spellStart"/>
+            <w:r>
+              <w:t>tdy</w:t>
+            </w:r>
+            <w:proofErr w:type="spellEnd"/>
+            <w:r>
+              <w:t xml:space="preserve"> (today)</w:t>
+            </w:r>
+          </w:p>
+        </w:tc>
+        <w:tc>
+          <w:tcPr>
+            <w:tcW w:w="4675" w:type="dxa"/>
+          </w:tcPr>
+          <w:p>
+            <w:r>
+              <w:t xml:space="preserve">Returns a list of tasks which are due today. </w:t>
+            </w:r>
+          </w:p>
+        </w:tc>
+      </w:tr>
+      <w:tr>
+        <w:tc>
+          <w:tcPr>
+            <w:tcW w:w="4675" w:type="dxa"/>
+          </w:tcPr>
+          <w:p>
+            <w:pPr>
+              <w:jc w:val="center"/>
+            </w:pPr>
+            <w:r>
+              <w:t>#</w:t>
+            </w:r>
+            <w:proofErr w:type="spellStart"/>
+            <w:r>
+              <w:t>tmr</w:t>
+            </w:r>
+            <w:proofErr w:type="spellEnd"/>
+            <w:r>
+              <w:t xml:space="preserve"> (tomorrow)</w:t>
+            </w:r>
+          </w:p>
+        </w:tc>
+        <w:tc>
+          <w:tcPr>
+            <w:tcW w:w="4675" w:type="dxa"/>
+          </w:tcPr>
+          <w:p>
+            <w:r>
+              <w:t xml:space="preserve">Returns a list of tasks which are due tomorrow. </w:t>
+            </w:r>
+          </w:p>
+        </w:tc>
+      </w:tr>
+      <w:tr>
+        <w:tc>
+          <w:tcPr>
+            <w:tcW w:w="4675" w:type="dxa"/>
+          </w:tcPr>
+          <w:p>
+            <w:pPr>
+              <w:jc w:val="center"/>
+            </w:pPr>
+            <w:r>
+              <w:t>#</w:t>
+            </w:r>
+            <w:proofErr w:type="spellStart"/>
+            <w:r>
+              <w:t>upc</w:t>
+            </w:r>
+            <w:proofErr w:type="spellEnd"/>
+            <w:r>
+              <w:t xml:space="preserve"> (upcoming)</w:t>
+            </w:r>
+          </w:p>
+        </w:tc>
+        <w:tc>
+          <w:tcPr>
+            <w:tcW w:w="4675" w:type="dxa"/>
+          </w:tcPr>
+          <w:p>
+            <w:r>
+              <w:t xml:space="preserve">Returns a list of tasks which are due at least two days later. </w:t>
+            </w:r>
+          </w:p>
+        </w:tc>
+      </w:tr>
+      <w:tr>
+        <w:tc>
+          <w:tcPr>
+            <w:tcW w:w="4675" w:type="dxa"/>
+          </w:tcPr>
+          <w:p>
+            <w:pPr>
+              <w:jc w:val="center"/>
+            </w:pPr>
+            <w:r>
+              <w:t>#</w:t>
+            </w:r>
+            <w:proofErr w:type="spellStart"/>
+            <w:r>
+              <w:t>smd</w:t>
+            </w:r>
+            <w:proofErr w:type="spellEnd"/>
+            <w:r>
+              <w:t xml:space="preserve"> (someday)</w:t>
+            </w:r>
+          </w:p>
+        </w:tc>
+        <w:tc>
+          <w:tcPr>
+            <w:tcW w:w="4675" w:type="dxa"/>
+          </w:tcPr>
+          <w:p>
+            <w:r>
+              <w:t xml:space="preserve">Returns a list of tasks which do not have due date. </w:t>
+            </w:r>
+          </w:p>
+        </w:tc>
+      </w:tr>
+      <w:tr>
+        <w:tc>
+          <w:tcPr>
+            <w:tcW w:w="4675" w:type="dxa"/>
+          </w:tcPr>
+          <w:p>
+            <w:pPr>
+              <w:jc w:val="center"/>
+            </w:pPr>
+            <w:r>
+              <w:t>#</w:t>
+            </w:r>
+            <w:proofErr w:type="spellStart"/>
+            <w:r>
+              <w:t>dne</w:t>
+            </w:r>
+            <w:proofErr w:type="spellEnd"/>
+            <w:r>
+              <w:t xml:space="preserve"> (done)</w:t>
+            </w:r>
+          </w:p>
+        </w:tc>
+        <w:tc>
+          <w:tcPr>
+            <w:tcW w:w="4675" w:type="dxa"/>
+          </w:tcPr>
+          <w:p>
+            <w:pPr>
+              <w:keepNext/>
+            </w:pPr>
+            <w:r>
+              <w:t xml:space="preserve">Returns a list of tasks which are completed. </w:t>
+            </w:r>
+          </w:p>
+        </w:tc>
+      </w:tr>
+    </w:tbl>
     <w:p>
       <w:pPr>
         <w:pStyle w:val="Caption"/>
         <w:jc w:val="center"/>
       </w:pPr>
       <w:r>
-        <w:object w:dxaOrig="14445" w:dyaOrig="10515">
-          <v:shape id="_x0000_i1033" type="#_x0000_t75" style="width:471.7pt;height:258.2pt" o:ole="">
-            <v:imagedata r:id="rId22" o:title="" cropbottom="21114f" cropleft="6344f"/>
-          </v:shape>
-          <o:OLEObject Type="Embed" ProgID="Visio.Drawing.15" ShapeID="_x0000_i1033" DrawAspect="Content" ObjectID="_1474653797" r:id="rId23"/>
-        </w:object>
-      </w:r>
-      <w:r>
-        <w:t xml:space="preserve">Figure </w:t>
+        <w:t xml:space="preserve">Table </w:t>
       </w:r>
       <w:r>
         <w:fldChar w:fldCharType="begin"/>
       </w:r>
       <w:r>
-        <w:instrText xml:space="preserve"> SEQ Figure \* ARABIC </w:instrText>
+        <w:instrText xml:space="preserve"> SEQ Table \* ARABIC </w:instrText>
       </w:r>
       <w:r>
         <w:fldChar w:fldCharType="separate"/>
@@ -4981,101 +5442,80 @@
         <w:rPr>
           <w:noProof/>
         </w:rPr>
-        <w:t>11</w:t>
-      </w:r>
-      <w:r>
-        <w:rPr>
-          <w:noProof/>
-        </w:rPr>
+        <w:t>2</w:t>
+      </w:r>
+      <w:r>
         <w:fldChar w:fldCharType="end"/>
       </w:r>
       <w:r>
-        <w:t xml:space="preserve"> - Task Manager Class Diagram</w:t>
-      </w:r>
-    </w:p>
-    <w:p>
-      <w:r>
-        <w:t xml:space="preserve">The Task Manager </w:t>
-      </w:r>
-      <w:r>
-        <w:t xml:space="preserve">Interface follows the </w:t>
-      </w:r>
-      <w:r>
-        <w:rPr>
-          <w:u w:val="single"/>
-        </w:rPr>
-        <w:t>Demeter’s Principle</w:t>
-      </w:r>
-      <w:r>
-        <w:t xml:space="preserve"> closely by ensuring that most common operations can be done using APIs without low-level manipulation of Tasks. The Task Manager generates </w:t>
-      </w:r>
-      <w:r>
-        <w:t xml:space="preserve">the </w:t>
-      </w:r>
-      <w:r>
-        <w:t xml:space="preserve">actual Task list displayed to the user by keeping track of the last display mode and keyword used by the user. The keyword can be a hashtag or search key depending on the display mode. </w:t>
-      </w:r>
-    </w:p>
-    <w:p>
-      <w:proofErr w:type="spellStart"/>
-      <w:r>
-        <w:t>TaskManagerActual</w:t>
-      </w:r>
-      <w:proofErr w:type="spellEnd"/>
-      <w:r>
-        <w:t xml:space="preserve"> is responsible for maintaining the full list of tasks, and d</w:t>
-      </w:r>
-      <w:r>
-        <w:t xml:space="preserve">epends on </w:t>
-      </w:r>
-      <w:r>
-        <w:t xml:space="preserve">a </w:t>
-      </w:r>
-      <w:proofErr w:type="spellStart"/>
-      <w:r>
-        <w:t>ListProcessor</w:t>
-      </w:r>
-      <w:proofErr w:type="spellEnd"/>
-      <w:r>
-        <w:t xml:space="preserve"> to generate the </w:t>
-      </w:r>
-      <w:r>
-        <w:t xml:space="preserve">display list </w:t>
-      </w:r>
-      <w:r>
-        <w:t>when</w:t>
-      </w:r>
-      <w:r>
-        <w:t>ever</w:t>
-      </w:r>
-      <w:r>
-        <w:t xml:space="preserve"> the </w:t>
+        <w:t>: Default Hashtags</w:t>
+      </w:r>
+    </w:p>
+    <w:p>
+      <w:r>
+        <w:t xml:space="preserve">For the </w:t>
       </w:r>
       <w:proofErr w:type="spellStart"/>
       <w:proofErr w:type="gramStart"/>
       <w:r>
-        <w:t>getList</w:t>
+        <w:rPr>
+          <w:rFonts w:ascii="Consolas" w:hAnsi="Consolas" w:cs="Consolas"/>
+          <w:sz w:val="20"/>
+          <w:szCs w:val="20"/>
+        </w:rPr>
+        <w:t>sortByDate</w:t>
       </w:r>
       <w:proofErr w:type="spellEnd"/>
       <w:r>
+        <w:rPr>
+          <w:rFonts w:ascii="Consolas" w:hAnsi="Consolas" w:cs="Consolas"/>
+          <w:sz w:val="20"/>
+          <w:szCs w:val="20"/>
+        </w:rPr>
         <w:t>(</w:t>
       </w:r>
       <w:proofErr w:type="gramEnd"/>
       <w:r>
-        <w:t>) method is called.</w:t>
-      </w:r>
-    </w:p>
-    <w:p>
-      <w:r>
-        <w:t xml:space="preserve">Whenever tasks are added or removed, </w:t>
+        <w:rPr>
+          <w:rFonts w:ascii="Consolas" w:hAnsi="Consolas" w:cs="Consolas"/>
+          <w:sz w:val="20"/>
+          <w:szCs w:val="20"/>
+        </w:rPr>
+        <w:t>List&lt;Task&gt;)</w:t>
+      </w:r>
+      <w:r>
+        <w:rPr>
+          <w:rFonts w:cs="Consolas"/>
+        </w:rPr>
+        <w:t xml:space="preserve"> method, </w:t>
       </w:r>
       <w:proofErr w:type="spellStart"/>
       <w:r>
+        <w:rPr>
+          <w:rFonts w:cs="Consolas"/>
+        </w:rPr>
+        <w:t>ListProcessorActual</w:t>
+      </w:r>
+      <w:proofErr w:type="spellEnd"/>
+      <w:r>
+        <w:rPr>
+          <w:rFonts w:cs="Consolas"/>
+        </w:rPr>
+        <w:t xml:space="preserve"> will return a list of tasks which are sorted chronologically to </w:t>
+      </w:r>
+      <w:proofErr w:type="spellStart"/>
+      <w:r>
+        <w:rPr>
+          <w:rFonts w:cs="Consolas"/>
+        </w:rPr>
         <w:t>TaskManagerActual</w:t>
       </w:r>
       <w:proofErr w:type="spellEnd"/>
       <w:r>
-        <w:t xml:space="preserve"> automatically sends the whole list of tasks using the Storage interface of the Storage component.</w:t>
+        <w:rPr>
+          <w:rFonts w:cs="Consolas"/>
+        </w:rPr>
+        <w:t xml:space="preserve"> when it is called. </w:t>
       </w:r>
     </w:p>
     <w:p>
@@ -5135,6 +5575,7 @@
       <w:r>
         <w:rPr>
           <w:noProof/>
+          <w:lang w:val="en-MY" w:eastAsia="zh-CN"/>
         </w:rPr>
         <w:drawing>
           <wp:inline distT="0" distB="0" distL="0" distR="0" wp14:anchorId="7A9C2E35" wp14:editId="54A5A7AE">
@@ -5154,7 +5595,7 @@
                     </pic:cNvPicPr>
                   </pic:nvPicPr>
                   <pic:blipFill>
-                    <a:blip r:embed="rId24" cstate="print">
+                    <a:blip r:embed="rId26" cstate="print">
                       <a:extLst>
                         <a:ext uri="{28A0092B-C50C-407E-A947-70E740481C1C}">
                           <a14:useLocalDpi xmlns:a14="http://schemas.microsoft.com/office/drawing/2010/main" val="0"/>
@@ -5194,27 +5635,14 @@
       <w:r>
         <w:t xml:space="preserve">Figure </w:t>
       </w:r>
-      <w:r>
-        <w:fldChar w:fldCharType="begin"/>
-      </w:r>
-      <w:r>
-        <w:instrText xml:space="preserve"> SEQ Figure \* ARABIC </w:instrText>
-      </w:r>
-      <w:r>
-        <w:fldChar w:fldCharType="separate"/>
-      </w:r>
-      <w:r>
-        <w:rPr>
-          <w:noProof/>
-        </w:rPr>
-        <w:t>12</w:t>
-      </w:r>
-      <w:r>
-        <w:rPr>
-          <w:noProof/>
-        </w:rPr>
-        <w:fldChar w:fldCharType="end"/>
-      </w:r>
+      <w:fldSimple w:instr=" SEQ Figure \* ARABIC ">
+        <w:r>
+          <w:rPr>
+            <w:noProof/>
+          </w:rPr>
+          <w:t>12</w:t>
+        </w:r>
+      </w:fldSimple>
       <w:r>
         <w:t xml:space="preserve"> - Class Diagram of Storage Component</w:t>
       </w:r>
@@ -5242,6 +5670,7 @@
       <w:r>
         <w:rPr>
           <w:noProof/>
+          <w:lang w:val="en-MY" w:eastAsia="zh-CN"/>
         </w:rPr>
         <w:drawing>
           <wp:inline distT="0" distB="0" distL="0" distR="0" wp14:anchorId="6B8AB822" wp14:editId="43C6D308">
@@ -5261,7 +5690,7 @@
                     </pic:cNvPicPr>
                   </pic:nvPicPr>
                   <pic:blipFill>
-                    <a:blip r:embed="rId25" cstate="print">
+                    <a:blip r:embed="rId27" cstate="print">
                       <a:extLst>
                         <a:ext uri="{28A0092B-C50C-407E-A947-70E740481C1C}">
                           <a14:useLocalDpi xmlns:a14="http://schemas.microsoft.com/office/drawing/2010/main" val="0"/>
@@ -5301,27 +5730,14 @@
       <w:r>
         <w:t xml:space="preserve">Figure </w:t>
       </w:r>
-      <w:r>
-        <w:fldChar w:fldCharType="begin"/>
-      </w:r>
-      <w:r>
-        <w:instrText xml:space="preserve"> SEQ Figure \* ARABIC </w:instrText>
-      </w:r>
-      <w:r>
-        <w:fldChar w:fldCharType="separate"/>
-      </w:r>
-      <w:r>
-        <w:rPr>
-          <w:noProof/>
-        </w:rPr>
-        <w:t>13</w:t>
-      </w:r>
-      <w:r>
-        <w:rPr>
-          <w:noProof/>
-        </w:rPr>
-        <w:fldChar w:fldCharType="end"/>
-      </w:r>
+      <w:fldSimple w:instr=" SEQ Figure \* ARABIC ">
+        <w:r>
+          <w:rPr>
+            <w:noProof/>
+          </w:rPr>
+          <w:t>13</w:t>
+        </w:r>
+      </w:fldSimple>
       <w:r>
         <w:t xml:space="preserve"> - Sequence Diagram of Saving and Loading Task</w:t>
       </w:r>
@@ -5341,7 +5757,7 @@
       </w:r>
     </w:p>
     <w:p>
-      <w:hyperlink r:id="rId26" w:history="1">
+      <w:hyperlink r:id="rId28" w:history="1">
         <w:r>
           <w:rPr>
             <w:rStyle w:val="Hyperlink"/>
@@ -5389,10 +5805,10 @@
       </w:pPr>
       <w:r>
         <w:object w:dxaOrig="4220" w:dyaOrig="2857">
-          <v:shape id="_x0000_i1034" type="#_x0000_t75" style="width:211.05pt;height:142.75pt" o:ole="">
-            <v:imagedata r:id="rId27" o:title=""/>
+          <v:shape id="_x0000_i1034" type="#_x0000_t75" style="width:210.75pt;height:142.5pt" o:ole="">
+            <v:imagedata r:id="rId29" o:title=""/>
           </v:shape>
-          <o:OLEObject Type="Embed" ProgID="Photoshop.Image.13" ShapeID="_x0000_i1034" DrawAspect="Content" ObjectID="_1474653798" r:id="rId28">
+          <o:OLEObject Type="Embed" ProgID="Photoshop.Image.13" ShapeID="_x0000_i1034" DrawAspect="Content" ObjectID="_1474741395" r:id="rId30">
             <o:FieldCodes>\s</o:FieldCodes>
           </o:OLEObject>
         </w:object>
@@ -5406,27 +5822,14 @@
       <w:r>
         <w:t xml:space="preserve">Figure </w:t>
       </w:r>
-      <w:r>
-        <w:fldChar w:fldCharType="begin"/>
-      </w:r>
-      <w:r>
-        <w:instrText xml:space="preserve"> SEQ Figure \* ARABIC </w:instrText>
-      </w:r>
-      <w:r>
-        <w:fldChar w:fldCharType="separate"/>
-      </w:r>
-      <w:r>
-        <w:rPr>
-          <w:noProof/>
-        </w:rPr>
-        <w:t>14</w:t>
-      </w:r>
-      <w:r>
-        <w:rPr>
-          <w:noProof/>
-        </w:rPr>
-        <w:fldChar w:fldCharType="end"/>
-      </w:r>
+      <w:fldSimple w:instr=" SEQ Figure \* ARABIC ">
+        <w:r>
+          <w:rPr>
+            <w:noProof/>
+          </w:rPr>
+          <w:t>14</w:t>
+        </w:r>
+      </w:fldSimple>
       <w:r>
         <w:t xml:space="preserve"> - /</w:t>
       </w:r>
@@ -5483,6 +5886,7 @@
       <w:r>
         <w:rPr>
           <w:noProof/>
+          <w:lang w:val="en-MY" w:eastAsia="zh-CN"/>
         </w:rPr>
         <w:drawing>
           <wp:inline distT="0" distB="0" distL="0" distR="0" wp14:anchorId="56572F2A" wp14:editId="69B93E17">
@@ -5502,7 +5906,7 @@
                     </pic:cNvPicPr>
                   </pic:nvPicPr>
                   <pic:blipFill>
-                    <a:blip r:embed="rId29">
+                    <a:blip r:embed="rId31">
                       <a:extLst>
                         <a:ext uri="{28A0092B-C50C-407E-A947-70E740481C1C}">
                           <a14:useLocalDpi xmlns:a14="http://schemas.microsoft.com/office/drawing/2010/main" val="0"/>
@@ -5545,27 +5949,14 @@
       <w:r>
         <w:t xml:space="preserve">Figure </w:t>
       </w:r>
-      <w:r>
-        <w:fldChar w:fldCharType="begin"/>
-      </w:r>
-      <w:r>
-        <w:instrText xml:space="preserve"> SEQ Figure \* ARABIC </w:instrText>
-      </w:r>
-      <w:r>
-        <w:fldChar w:fldCharType="separate"/>
-      </w:r>
-      <w:r>
-        <w:rPr>
-          <w:noProof/>
-        </w:rPr>
-        <w:t>15</w:t>
-      </w:r>
-      <w:r>
-        <w:rPr>
-          <w:noProof/>
-        </w:rPr>
-        <w:fldChar w:fldCharType="end"/>
-      </w:r>
+      <w:fldSimple w:instr=" SEQ Figure \* ARABIC ">
+        <w:r>
+          <w:rPr>
+            <w:noProof/>
+          </w:rPr>
+          <w:t>15</w:t>
+        </w:r>
+      </w:fldSimple>
       <w:r>
         <w:t xml:space="preserve"> - Creating a new </w:t>
       </w:r>
@@ -5645,6 +6036,7 @@
       <w:r>
         <w:rPr>
           <w:noProof/>
+          <w:lang w:val="en-MY" w:eastAsia="zh-CN"/>
         </w:rPr>
         <w:drawing>
           <wp:inline distT="0" distB="0" distL="0" distR="0" wp14:anchorId="4C41F0A3" wp14:editId="18B98585">
@@ -5664,7 +6056,7 @@
                     </pic:cNvPicPr>
                   </pic:nvPicPr>
                   <pic:blipFill>
-                    <a:blip r:embed="rId30">
+                    <a:blip r:embed="rId32">
                       <a:extLst>
                         <a:ext uri="{28A0092B-C50C-407E-A947-70E740481C1C}">
                           <a14:useLocalDpi xmlns:a14="http://schemas.microsoft.com/office/drawing/2010/main" val="0"/>
@@ -5704,27 +6096,14 @@
       <w:r>
         <w:t xml:space="preserve">Figure </w:t>
       </w:r>
-      <w:r>
-        <w:fldChar w:fldCharType="begin"/>
-      </w:r>
-      <w:r>
-        <w:instrText xml:space="preserve"> SEQ Figure \* ARABIC </w:instrText>
-      </w:r>
-      <w:r>
-        <w:fldChar w:fldCharType="separate"/>
-      </w:r>
-      <w:r>
-        <w:rPr>
-          <w:noProof/>
-        </w:rPr>
-        <w:t>16</w:t>
-      </w:r>
-      <w:r>
-        <w:rPr>
-          <w:noProof/>
-        </w:rPr>
-        <w:fldChar w:fldCharType="end"/>
-      </w:r>
+      <w:fldSimple w:instr=" SEQ Figure \* ARABIC ">
+        <w:r>
+          <w:rPr>
+            <w:noProof/>
+          </w:rPr>
+          <w:t>16</w:t>
+        </w:r>
+      </w:fldSimple>
       <w:r>
         <w:t xml:space="preserve"> - Creating a new </w:t>
       </w:r>
@@ -6549,6 +6928,7 @@
       <w:r>
         <w:rPr>
           <w:noProof/>
+          <w:lang w:val="en-MY" w:eastAsia="zh-CN"/>
         </w:rPr>
         <w:drawing>
           <wp:inline distT="0" distB="0" distL="0" distR="0" wp14:anchorId="3F06FC47" wp14:editId="0A08F81A">
@@ -6568,7 +6948,7 @@
                     </pic:cNvPicPr>
                   </pic:nvPicPr>
                   <pic:blipFill>
-                    <a:blip r:embed="rId31">
+                    <a:blip r:embed="rId33">
                       <a:extLst>
                         <a:ext uri="{28A0092B-C50C-407E-A947-70E740481C1C}">
                           <a14:useLocalDpi xmlns:a14="http://schemas.microsoft.com/office/drawing/2010/main" val="0"/>
@@ -6611,27 +6991,14 @@
       <w:r>
         <w:t xml:space="preserve">Figure </w:t>
       </w:r>
-      <w:r>
-        <w:fldChar w:fldCharType="begin"/>
-      </w:r>
-      <w:r>
-        <w:instrText xml:space="preserve"> SEQ Figure \* ARABIC </w:instrText>
-      </w:r>
-      <w:r>
-        <w:fldChar w:fldCharType="separate"/>
-      </w:r>
-      <w:r>
-        <w:rPr>
-          <w:noProof/>
-        </w:rPr>
-        <w:t>17</w:t>
-      </w:r>
-      <w:r>
-        <w:rPr>
-          <w:noProof/>
-        </w:rPr>
-        <w:fldChar w:fldCharType="end"/>
-      </w:r>
+      <w:fldSimple w:instr=" SEQ Figure \* ARABIC ">
+        <w:r>
+          <w:rPr>
+            <w:noProof/>
+          </w:rPr>
+          <w:t>17</w:t>
+        </w:r>
+      </w:fldSimple>
       <w:r>
         <w:t xml:space="preserve"> – Running the</w:t>
       </w:r>
@@ -8728,7 +9095,7 @@
 </file>
 
 <file path=customXml/itemProps1.xml><?xml version="1.0" encoding="utf-8"?>
-<ds:datastoreItem xmlns:ds="http://schemas.openxmlformats.org/officeDocument/2006/customXml" ds:itemID="{A6560DA4-138B-4176-90B0-B382C334328B}">
+<ds:datastoreItem xmlns:ds="http://schemas.openxmlformats.org/officeDocument/2006/customXml" ds:itemID="{22725127-342E-43B0-80D6-C4A5CDF33980}">
   <ds:schemaRefs>
     <ds:schemaRef ds:uri="http://schemas.openxmlformats.org/officeDocument/2006/bibliography"/>
   </ds:schemaRefs>

</xml_diff>

<commit_message>
Added page numbers for dev guide
</commit_message>
<xml_diff>
--- a/Documents/Developer's Guide/Developer's Guide.docx
+++ b/Documents/Developer's Guide/Developer's Guide.docx
@@ -126,9 +126,9 @@
             <o:lock v:ext="edit" aspectratio="t"/>
           </v:shapetype>
           <v:shape id="_x0000_i1025" type="#_x0000_t75" style="width:463.5pt;height:163.5pt" o:ole="">
-            <v:imagedata r:id="rId6" o:title=""/>
+            <v:imagedata r:id="rId8" o:title=""/>
           </v:shape>
-          <o:OLEObject Type="Embed" ProgID="Visio.Drawing.15" ShapeID="_x0000_i1025" DrawAspect="Content" ObjectID="_1474741385" r:id="rId7"/>
+          <o:OLEObject Type="Embed" ProgID="Visio.Drawing.15" ShapeID="_x0000_i1025" DrawAspect="Content" ObjectID="_1474741623" r:id="rId9"/>
         </w:object>
       </w:r>
     </w:p>
@@ -140,14 +140,27 @@
       <w:r>
         <w:t xml:space="preserve">Figure </w:t>
       </w:r>
-      <w:fldSimple w:instr=" SEQ Figure \* ARABIC ">
-        <w:r>
-          <w:rPr>
-            <w:noProof/>
-          </w:rPr>
-          <w:t>1</w:t>
-        </w:r>
-      </w:fldSimple>
+      <w:r>
+        <w:fldChar w:fldCharType="begin"/>
+      </w:r>
+      <w:r>
+        <w:instrText xml:space="preserve"> SEQ Figure \* ARABIC </w:instrText>
+      </w:r>
+      <w:r>
+        <w:fldChar w:fldCharType="separate"/>
+      </w:r>
+      <w:r>
+        <w:rPr>
+          <w:noProof/>
+        </w:rPr>
+        <w:t>1</w:t>
+      </w:r>
+      <w:r>
+        <w:rPr>
+          <w:noProof/>
+        </w:rPr>
+        <w:fldChar w:fldCharType="end"/>
+      </w:r>
       <w:r>
         <w:rPr>
           <w:noProof/>
@@ -323,6 +336,8 @@
       <w:r>
         <w:br w:type="page"/>
       </w:r>
+      <w:bookmarkStart w:id="0" w:name="_GoBack"/>
+      <w:bookmarkEnd w:id="0"/>
     </w:p>
     <w:p>
       <w:pPr>
@@ -364,9 +379,9 @@
       <w:r>
         <w:object w:dxaOrig="14731" w:dyaOrig="9975">
           <v:shape id="_x0000_i1026" type="#_x0000_t75" style="width:460.5pt;height:321.75pt" o:ole="">
-            <v:imagedata r:id="rId8" o:title="" cropbottom="11794f" cropleft="13365f"/>
+            <v:imagedata r:id="rId10" o:title="" cropbottom="11794f" cropleft="13365f"/>
           </v:shape>
-          <o:OLEObject Type="Embed" ProgID="Visio.Drawing.15" ShapeID="_x0000_i1026" DrawAspect="Content" ObjectID="_1474741386" r:id="rId9"/>
+          <o:OLEObject Type="Embed" ProgID="Visio.Drawing.15" ShapeID="_x0000_i1026" DrawAspect="Content" ObjectID="_1474741624" r:id="rId11"/>
         </w:object>
       </w:r>
     </w:p>
@@ -378,14 +393,27 @@
       <w:r>
         <w:t xml:space="preserve">Figure </w:t>
       </w:r>
-      <w:fldSimple w:instr=" SEQ Figure \* ARABIC ">
-        <w:r>
-          <w:rPr>
-            <w:noProof/>
-          </w:rPr>
-          <w:t>2</w:t>
-        </w:r>
-      </w:fldSimple>
+      <w:r>
+        <w:fldChar w:fldCharType="begin"/>
+      </w:r>
+      <w:r>
+        <w:instrText xml:space="preserve"> SEQ Figure \* ARABIC </w:instrText>
+      </w:r>
+      <w:r>
+        <w:fldChar w:fldCharType="separate"/>
+      </w:r>
+      <w:r>
+        <w:rPr>
+          <w:noProof/>
+        </w:rPr>
+        <w:t>2</w:t>
+      </w:r>
+      <w:r>
+        <w:rPr>
+          <w:noProof/>
+        </w:rPr>
+        <w:fldChar w:fldCharType="end"/>
+      </w:r>
       <w:r>
         <w:t xml:space="preserve"> </w:t>
       </w:r>
@@ -514,9 +542,9 @@
       <w:r>
         <w:object w:dxaOrig="15615" w:dyaOrig="12661">
           <v:shape id="_x0000_i1027" type="#_x0000_t75" style="width:458.25pt;height:303.75pt" o:ole="">
-            <v:imagedata r:id="rId10" o:title="" cropbottom="17485f" cropleft="6932f"/>
+            <v:imagedata r:id="rId12" o:title="" cropbottom="17485f" cropleft="6932f"/>
           </v:shape>
-          <o:OLEObject Type="Embed" ProgID="Visio.Drawing.15" ShapeID="_x0000_i1027" DrawAspect="Content" ObjectID="_1474741387" r:id="rId11"/>
+          <o:OLEObject Type="Embed" ProgID="Visio.Drawing.15" ShapeID="_x0000_i1027" DrawAspect="Content" ObjectID="_1474741625" r:id="rId13"/>
         </w:object>
       </w:r>
     </w:p>
@@ -528,14 +556,27 @@
       <w:r>
         <w:t xml:space="preserve">Figure </w:t>
       </w:r>
-      <w:fldSimple w:instr=" SEQ Figure \* ARABIC ">
-        <w:r>
-          <w:rPr>
-            <w:noProof/>
-          </w:rPr>
-          <w:t>3</w:t>
-        </w:r>
-      </w:fldSimple>
+      <w:r>
+        <w:fldChar w:fldCharType="begin"/>
+      </w:r>
+      <w:r>
+        <w:instrText xml:space="preserve"> SEQ Figure \* ARABIC </w:instrText>
+      </w:r>
+      <w:r>
+        <w:fldChar w:fldCharType="separate"/>
+      </w:r>
+      <w:r>
+        <w:rPr>
+          <w:noProof/>
+        </w:rPr>
+        <w:t>3</w:t>
+      </w:r>
+      <w:r>
+        <w:rPr>
+          <w:noProof/>
+        </w:rPr>
+        <w:fldChar w:fldCharType="end"/>
+      </w:r>
       <w:r>
         <w:t xml:space="preserve"> - Action and Hint System</w:t>
       </w:r>
@@ -988,14 +1029,27 @@
       <w:r>
         <w:t xml:space="preserve">Table </w:t>
       </w:r>
-      <w:fldSimple w:instr=" SEQ Table \* ARABIC ">
-        <w:r>
-          <w:rPr>
-            <w:noProof/>
-          </w:rPr>
-          <w:t>1</w:t>
-        </w:r>
-      </w:fldSimple>
+      <w:r>
+        <w:fldChar w:fldCharType="begin"/>
+      </w:r>
+      <w:r>
+        <w:instrText xml:space="preserve"> SEQ Table \* ARABIC </w:instrText>
+      </w:r>
+      <w:r>
+        <w:fldChar w:fldCharType="separate"/>
+      </w:r>
+      <w:r>
+        <w:rPr>
+          <w:noProof/>
+        </w:rPr>
+        <w:t>1</w:t>
+      </w:r>
+      <w:r>
+        <w:rPr>
+          <w:noProof/>
+        </w:rPr>
+        <w:fldChar w:fldCharType="end"/>
+      </w:r>
       <w:r>
         <w:t xml:space="preserve"> - Action Class Summary</w:t>
       </w:r>
@@ -1073,9 +1127,9 @@
       <w:r>
         <w:object w:dxaOrig="11055" w:dyaOrig="7726">
           <v:shape id="_x0000_i1028" type="#_x0000_t75" style="width:440.25pt;height:308.25pt" o:ole="">
-            <v:imagedata r:id="rId12" o:title=""/>
+            <v:imagedata r:id="rId14" o:title=""/>
           </v:shape>
-          <o:OLEObject Type="Embed" ProgID="Visio.Drawing.15" ShapeID="_x0000_i1028" DrawAspect="Content" ObjectID="_1474741388" r:id="rId13"/>
+          <o:OLEObject Type="Embed" ProgID="Visio.Drawing.15" ShapeID="_x0000_i1028" DrawAspect="Content" ObjectID="_1474741626" r:id="rId15"/>
         </w:object>
       </w:r>
     </w:p>
@@ -1090,14 +1144,27 @@
       <w:r>
         <w:t xml:space="preserve">Figure </w:t>
       </w:r>
-      <w:fldSimple w:instr=" SEQ Figure \* ARABIC ">
-        <w:r>
-          <w:rPr>
-            <w:noProof/>
-          </w:rPr>
-          <w:t>4</w:t>
-        </w:r>
-      </w:fldSimple>
+      <w:r>
+        <w:fldChar w:fldCharType="begin"/>
+      </w:r>
+      <w:r>
+        <w:instrText xml:space="preserve"> SEQ Figure \* ARABIC </w:instrText>
+      </w:r>
+      <w:r>
+        <w:fldChar w:fldCharType="separate"/>
+      </w:r>
+      <w:r>
+        <w:rPr>
+          <w:noProof/>
+        </w:rPr>
+        <w:t>4</w:t>
+      </w:r>
+      <w:r>
+        <w:rPr>
+          <w:noProof/>
+        </w:rPr>
+        <w:fldChar w:fldCharType="end"/>
+      </w:r>
       <w:r>
         <w:rPr>
           <w:noProof/>
@@ -1432,9 +1499,9 @@
       <w:r>
         <w:object w:dxaOrig="12000" w:dyaOrig="7725">
           <v:shape id="_x0000_i1029" type="#_x0000_t75" style="width:468pt;height:301.5pt" o:ole="">
-            <v:imagedata r:id="rId14" o:title=""/>
+            <v:imagedata r:id="rId16" o:title=""/>
           </v:shape>
-          <o:OLEObject Type="Embed" ProgID="Visio.Drawing.15" ShapeID="_x0000_i1029" DrawAspect="Content" ObjectID="_1474741389" r:id="rId15"/>
+          <o:OLEObject Type="Embed" ProgID="Visio.Drawing.15" ShapeID="_x0000_i1029" DrawAspect="Content" ObjectID="_1474741627" r:id="rId17"/>
         </w:object>
       </w:r>
     </w:p>
@@ -1446,14 +1513,27 @@
       <w:r>
         <w:t xml:space="preserve">Figure </w:t>
       </w:r>
-      <w:fldSimple w:instr=" SEQ Figure \* ARABIC ">
-        <w:r>
-          <w:rPr>
-            <w:noProof/>
-          </w:rPr>
-          <w:t>5</w:t>
-        </w:r>
-      </w:fldSimple>
+      <w:r>
+        <w:fldChar w:fldCharType="begin"/>
+      </w:r>
+      <w:r>
+        <w:instrText xml:space="preserve"> SEQ Figure \* ARABIC </w:instrText>
+      </w:r>
+      <w:r>
+        <w:fldChar w:fldCharType="separate"/>
+      </w:r>
+      <w:r>
+        <w:rPr>
+          <w:noProof/>
+        </w:rPr>
+        <w:t>5</w:t>
+      </w:r>
+      <w:r>
+        <w:rPr>
+          <w:noProof/>
+        </w:rPr>
+        <w:fldChar w:fldCharType="end"/>
+      </w:r>
       <w:r>
         <w:t xml:space="preserve"> - Sequence Diagram for Undo Action</w:t>
       </w:r>
@@ -1907,14 +1987,27 @@
       <w:r>
         <w:t xml:space="preserve">Figure </w:t>
       </w:r>
-      <w:fldSimple w:instr=" SEQ Figure \* ARABIC ">
-        <w:r>
-          <w:rPr>
-            <w:noProof/>
-          </w:rPr>
-          <w:t>6</w:t>
-        </w:r>
-      </w:fldSimple>
+      <w:r>
+        <w:fldChar w:fldCharType="begin"/>
+      </w:r>
+      <w:r>
+        <w:instrText xml:space="preserve"> SEQ Figure \* ARABIC </w:instrText>
+      </w:r>
+      <w:r>
+        <w:fldChar w:fldCharType="separate"/>
+      </w:r>
+      <w:r>
+        <w:rPr>
+          <w:noProof/>
+        </w:rPr>
+        <w:t>6</w:t>
+      </w:r>
+      <w:r>
+        <w:rPr>
+          <w:noProof/>
+        </w:rPr>
+        <w:fldChar w:fldCharType="end"/>
+      </w:r>
       <w:r>
         <w:t xml:space="preserve"> – Message Class Summary</w:t>
       </w:r>
@@ -1963,9 +2056,9 @@
       <w:r>
         <w:object w:dxaOrig="10606" w:dyaOrig="3375">
           <v:shape id="_x0000_i1030" type="#_x0000_t75" style="width:468pt;height:149.25pt" o:ole="">
-            <v:imagedata r:id="rId16" o:title=""/>
+            <v:imagedata r:id="rId18" o:title=""/>
           </v:shape>
-          <o:OLEObject Type="Embed" ProgID="Visio.Drawing.15" ShapeID="_x0000_i1030" DrawAspect="Content" ObjectID="_1474741390" r:id="rId17"/>
+          <o:OLEObject Type="Embed" ProgID="Visio.Drawing.15" ShapeID="_x0000_i1030" DrawAspect="Content" ObjectID="_1474741628" r:id="rId19"/>
         </w:object>
       </w:r>
     </w:p>
@@ -1977,14 +2070,27 @@
       <w:r>
         <w:t xml:space="preserve">Figure </w:t>
       </w:r>
-      <w:fldSimple w:instr=" SEQ Figure \* ARABIC ">
-        <w:r>
-          <w:rPr>
-            <w:noProof/>
-          </w:rPr>
-          <w:t>7</w:t>
-        </w:r>
-      </w:fldSimple>
+      <w:r>
+        <w:fldChar w:fldCharType="begin"/>
+      </w:r>
+      <w:r>
+        <w:instrText xml:space="preserve"> SEQ Figure \* ARABIC </w:instrText>
+      </w:r>
+      <w:r>
+        <w:fldChar w:fldCharType="separate"/>
+      </w:r>
+      <w:r>
+        <w:rPr>
+          <w:noProof/>
+        </w:rPr>
+        <w:t>7</w:t>
+      </w:r>
+      <w:r>
+        <w:rPr>
+          <w:noProof/>
+        </w:rPr>
+        <w:fldChar w:fldCharType="end"/>
+      </w:r>
       <w:r>
         <w:t xml:space="preserve"> - Hint Generation Flow Chart</w:t>
       </w:r>
@@ -2023,9 +2129,9 @@
       <w:r>
         <w:object w:dxaOrig="10965" w:dyaOrig="3195">
           <v:shape id="_x0000_i1031" type="#_x0000_t75" style="width:468pt;height:136.5pt" o:ole="">
-            <v:imagedata r:id="rId18" o:title=""/>
+            <v:imagedata r:id="rId20" o:title=""/>
           </v:shape>
-          <o:OLEObject Type="Embed" ProgID="Visio.Drawing.15" ShapeID="_x0000_i1031" DrawAspect="Content" ObjectID="_1474741391" r:id="rId19"/>
+          <o:OLEObject Type="Embed" ProgID="Visio.Drawing.15" ShapeID="_x0000_i1031" DrawAspect="Content" ObjectID="_1474741629" r:id="rId21"/>
         </w:object>
       </w:r>
     </w:p>
@@ -2037,14 +2143,27 @@
       <w:r>
         <w:t xml:space="preserve">Figure </w:t>
       </w:r>
-      <w:fldSimple w:instr=" SEQ Figure \* ARABIC ">
-        <w:r>
-          <w:rPr>
-            <w:noProof/>
-          </w:rPr>
-          <w:t>8</w:t>
-        </w:r>
-      </w:fldSimple>
+      <w:r>
+        <w:fldChar w:fldCharType="begin"/>
+      </w:r>
+      <w:r>
+        <w:instrText xml:space="preserve"> SEQ Figure \* ARABIC </w:instrText>
+      </w:r>
+      <w:r>
+        <w:fldChar w:fldCharType="separate"/>
+      </w:r>
+      <w:r>
+        <w:rPr>
+          <w:noProof/>
+        </w:rPr>
+        <w:t>8</w:t>
+      </w:r>
+      <w:r>
+        <w:rPr>
+          <w:noProof/>
+        </w:rPr>
+        <w:fldChar w:fldCharType="end"/>
+      </w:r>
       <w:r>
         <w:t xml:space="preserve"> - Edit Autocomplete Flow Chart</w:t>
       </w:r>
@@ -2175,9 +2294,9 @@
       <w:r>
         <w:object w:dxaOrig="17850" w:dyaOrig="19591">
           <v:shape id="_x0000_i1032" type="#_x0000_t75" style="width:443.25pt;height:129pt" o:ole="">
-            <v:imagedata r:id="rId20" o:title="" cropbottom="48967f" cropleft="3522f"/>
+            <v:imagedata r:id="rId22" o:title="" cropbottom="48967f" cropleft="3522f"/>
           </v:shape>
-          <o:OLEObject Type="Embed" ProgID="Visio.Drawing.15" ShapeID="_x0000_i1032" DrawAspect="Content" ObjectID="_1474741392" r:id="rId21"/>
+          <o:OLEObject Type="Embed" ProgID="Visio.Drawing.15" ShapeID="_x0000_i1032" DrawAspect="Content" ObjectID="_1474741630" r:id="rId23"/>
         </w:object>
       </w:r>
     </w:p>
@@ -2189,14 +2308,27 @@
       <w:r>
         <w:t xml:space="preserve">Figure </w:t>
       </w:r>
-      <w:fldSimple w:instr=" SEQ Figure \* ARABIC ">
-        <w:r>
-          <w:rPr>
-            <w:noProof/>
-          </w:rPr>
-          <w:t>9</w:t>
-        </w:r>
-      </w:fldSimple>
+      <w:r>
+        <w:fldChar w:fldCharType="begin"/>
+      </w:r>
+      <w:r>
+        <w:instrText xml:space="preserve"> SEQ Figure \* ARABIC </w:instrText>
+      </w:r>
+      <w:r>
+        <w:fldChar w:fldCharType="separate"/>
+      </w:r>
+      <w:r>
+        <w:rPr>
+          <w:noProof/>
+        </w:rPr>
+        <w:t>9</w:t>
+      </w:r>
+      <w:r>
+        <w:rPr>
+          <w:noProof/>
+        </w:rPr>
+        <w:fldChar w:fldCharType="end"/>
+      </w:r>
       <w:r>
         <w:t xml:space="preserve"> - Class Diagram for Add Action</w:t>
       </w:r>
@@ -4764,196 +4896,212 @@
       <w:r>
         <w:t xml:space="preserve">Figure </w:t>
       </w:r>
+      <w:r>
+        <w:fldChar w:fldCharType="begin"/>
+      </w:r>
+      <w:r>
+        <w:instrText xml:space="preserve"> SEQ Figure \* ARABIC </w:instrText>
+      </w:r>
+      <w:r>
+        <w:fldChar w:fldCharType="separate"/>
+      </w:r>
+      <w:r>
+        <w:rPr>
+          <w:noProof/>
+        </w:rPr>
+        <w:t>10</w:t>
+      </w:r>
+      <w:r>
+        <w:rPr>
+          <w:noProof/>
+        </w:rPr>
+        <w:fldChar w:fldCharType="end"/>
+      </w:r>
+      <w:r>
+        <w:rPr>
+          <w:noProof/>
+        </w:rPr>
+        <w:t xml:space="preserve"> - Friendly Date Conversion Process</w:t>
+      </w:r>
+    </w:p>
+    <w:p>
+      <w:pPr>
+        <w:pStyle w:val="Heading2"/>
+      </w:pPr>
+      <w:r>
+        <w:lastRenderedPageBreak/>
+        <w:t>2.2.2 Task Manager</w:t>
+      </w:r>
+    </w:p>
+    <w:p>
+      <w:pPr>
+        <w:pStyle w:val="Caption"/>
+        <w:jc w:val="center"/>
+      </w:pPr>
+      <w:r>
+        <w:object w:dxaOrig="14445" w:dyaOrig="10515">
+          <v:shape id="_x0000_i1033" type="#_x0000_t75" style="width:471.75pt;height:258pt" o:ole="">
+            <v:imagedata r:id="rId24" o:title="" cropbottom="21114f" cropleft="6344f"/>
+          </v:shape>
+          <o:OLEObject Type="Embed" ProgID="Visio.Drawing.15" ShapeID="_x0000_i1033" DrawAspect="Content" ObjectID="_1474741631" r:id="rId25"/>
+        </w:object>
+      </w:r>
+      <w:r>
+        <w:t xml:space="preserve">Figure </w:t>
+      </w:r>
+      <w:r>
+        <w:fldChar w:fldCharType="begin"/>
+      </w:r>
+      <w:r>
+        <w:instrText xml:space="preserve"> SEQ Figure \* ARABIC </w:instrText>
+      </w:r>
+      <w:r>
+        <w:fldChar w:fldCharType="separate"/>
+      </w:r>
+      <w:r>
+        <w:rPr>
+          <w:noProof/>
+        </w:rPr>
+        <w:t>11</w:t>
+      </w:r>
+      <w:r>
+        <w:rPr>
+          <w:noProof/>
+        </w:rPr>
+        <w:fldChar w:fldCharType="end"/>
+      </w:r>
+      <w:r>
+        <w:t xml:space="preserve"> - Task Manager Class Diagram</w:t>
+      </w:r>
+    </w:p>
+    <w:p>
+      <w:r>
+        <w:t xml:space="preserve">The Task Manager </w:t>
+      </w:r>
+      <w:r>
+        <w:t xml:space="preserve">Interface follows the </w:t>
+      </w:r>
+      <w:r>
+        <w:rPr>
+          <w:u w:val="single"/>
+        </w:rPr>
+        <w:t>Demeter’s Principle</w:t>
+      </w:r>
+      <w:r>
+        <w:t xml:space="preserve"> closely by ensuring that most common operations can be done using APIs without low-level manipulation of Tasks. The Task Manager generates </w:t>
+      </w:r>
+      <w:r>
+        <w:t xml:space="preserve">the </w:t>
+      </w:r>
+      <w:r>
+        <w:t xml:space="preserve">actual Task list displayed to the user by keeping track of the last display mode and keyword used by the user. The keyword can be a hashtag or search key depending on the display mode. </w:t>
+      </w:r>
+    </w:p>
+    <w:p>
+      <w:proofErr w:type="spellStart"/>
+      <w:r>
+        <w:t>TaskManagerActual</w:t>
+      </w:r>
+      <w:proofErr w:type="spellEnd"/>
+      <w:r>
+        <w:t xml:space="preserve"> is responsible for maintaining the full list of tasks, and d</w:t>
+      </w:r>
+      <w:r>
+        <w:t xml:space="preserve">epends on </w:t>
+      </w:r>
+      <w:r>
+        <w:t xml:space="preserve">a </w:t>
+      </w:r>
+      <w:proofErr w:type="spellStart"/>
+      <w:r>
+        <w:t>ListProcessor</w:t>
+      </w:r>
+      <w:proofErr w:type="spellEnd"/>
+      <w:r>
+        <w:t xml:space="preserve"> to generate the </w:t>
+      </w:r>
+      <w:r>
+        <w:t xml:space="preserve">display list </w:t>
+      </w:r>
+      <w:r>
+        <w:t>when</w:t>
+      </w:r>
+      <w:r>
+        <w:t>ever</w:t>
+      </w:r>
+      <w:r>
+        <w:t xml:space="preserve"> the </w:t>
+      </w:r>
+      <w:proofErr w:type="spellStart"/>
+      <w:proofErr w:type="gramStart"/>
+      <w:r>
+        <w:t>getList</w:t>
+      </w:r>
+      <w:proofErr w:type="spellEnd"/>
+      <w:r>
+        <w:t>(</w:t>
+      </w:r>
+      <w:proofErr w:type="gramEnd"/>
+      <w:r>
+        <w:t>) method is called.</w:t>
+      </w:r>
+    </w:p>
+    <w:p>
+      <w:r>
+        <w:t xml:space="preserve">Whenever tasks are added or removed, </w:t>
+      </w:r>
+      <w:proofErr w:type="spellStart"/>
+      <w:r>
+        <w:t>TaskManagerActual</w:t>
+      </w:r>
+      <w:proofErr w:type="spellEnd"/>
+      <w:r>
+        <w:t xml:space="preserve"> automatically sends the whole list of tasks using the Storage interface of the Storage component.</w:t>
+      </w:r>
+    </w:p>
+    <w:p>
+      <w:r>
+        <w:br w:type="page"/>
+      </w:r>
+    </w:p>
+    <w:p>
+      <w:pPr>
+        <w:pStyle w:val="Heading2"/>
+      </w:pPr>
+      <w:r>
+        <w:lastRenderedPageBreak/>
+        <w:t>2.2.3 List Processor</w:t>
+      </w:r>
+    </w:p>
+    <w:p>
+      <w:pPr>
+        <w:keepNext/>
+      </w:pPr>
+      <w:r>
+        <w:object w:dxaOrig="12480" w:dyaOrig="4860">
+          <v:shape id="_x0000_i1034" type="#_x0000_t75" style="width:468pt;height:182.25pt" o:ole="">
+            <v:imagedata r:id="rId26" o:title=""/>
+          </v:shape>
+          <o:OLEObject Type="Embed" ProgID="Visio.Drawing.15" ShapeID="_x0000_i1034" DrawAspect="Content" ObjectID="_1474741632" r:id="rId27"/>
+        </w:object>
+      </w:r>
+    </w:p>
+    <w:p>
+      <w:pPr>
+        <w:pStyle w:val="Caption"/>
+        <w:jc w:val="center"/>
+      </w:pPr>
+      <w:r>
+        <w:t xml:space="preserve">Figure </w:t>
+      </w:r>
       <w:fldSimple w:instr=" SEQ Figure \* ARABIC ">
         <w:r>
           <w:rPr>
             <w:noProof/>
           </w:rPr>
-          <w:t>10</w:t>
+          <w:t>12</w:t>
         </w:r>
       </w:fldSimple>
-      <w:r>
-        <w:rPr>
-          <w:noProof/>
-        </w:rPr>
-        <w:t xml:space="preserve"> - Friendly Date Conversion Process</w:t>
-      </w:r>
-    </w:p>
-    <w:p>
-      <w:pPr>
-        <w:pStyle w:val="Heading2"/>
-      </w:pPr>
-      <w:r>
-        <w:lastRenderedPageBreak/>
-        <w:t>2.2.2 Task Manager</w:t>
-      </w:r>
-    </w:p>
-    <w:p>
-      <w:pPr>
-        <w:pStyle w:val="Caption"/>
-        <w:jc w:val="center"/>
-      </w:pPr>
-      <w:r>
-        <w:object w:dxaOrig="14445" w:dyaOrig="10515">
-          <v:shape id="_x0000_i1033" type="#_x0000_t75" style="width:471.75pt;height:258pt" o:ole="">
-            <v:imagedata r:id="rId22" o:title="" cropbottom="21114f" cropleft="6344f"/>
-          </v:shape>
-          <o:OLEObject Type="Embed" ProgID="Visio.Drawing.15" ShapeID="_x0000_i1033" DrawAspect="Content" ObjectID="_1474741393" r:id="rId23"/>
-        </w:object>
-      </w:r>
-      <w:r>
-        <w:t xml:space="preserve">Figure </w:t>
-      </w:r>
-      <w:fldSimple w:instr=" SEQ Figure \* ARABIC ">
-        <w:r>
-          <w:rPr>
-            <w:noProof/>
-          </w:rPr>
-          <w:t>11</w:t>
-        </w:r>
-      </w:fldSimple>
-      <w:r>
-        <w:t xml:space="preserve"> - Task Manager Class Diagram</w:t>
-      </w:r>
-    </w:p>
-    <w:p>
-      <w:r>
-        <w:t xml:space="preserve">The Task Manager </w:t>
-      </w:r>
-      <w:r>
-        <w:t xml:space="preserve">Interface follows the </w:t>
-      </w:r>
-      <w:r>
-        <w:rPr>
-          <w:u w:val="single"/>
-        </w:rPr>
-        <w:t>Demeter’s Principle</w:t>
-      </w:r>
-      <w:r>
-        <w:t xml:space="preserve"> closely by ensuring that most common operations can be done using APIs without low-level manipulation of Tasks. The Task Manager generates </w:t>
-      </w:r>
-      <w:r>
-        <w:t xml:space="preserve">the </w:t>
-      </w:r>
-      <w:r>
-        <w:t xml:space="preserve">actual Task list displayed to the user by keeping track of the last display mode and keyword used by the user. The keyword can be a hashtag or search key depending on the display mode. </w:t>
-      </w:r>
-    </w:p>
-    <w:p>
-      <w:proofErr w:type="spellStart"/>
-      <w:r>
-        <w:t>TaskManagerActual</w:t>
-      </w:r>
-      <w:proofErr w:type="spellEnd"/>
-      <w:r>
-        <w:t xml:space="preserve"> is responsible for maintaining the full list of tasks, and d</w:t>
-      </w:r>
-      <w:r>
-        <w:t xml:space="preserve">epends on </w:t>
-      </w:r>
-      <w:r>
-        <w:t xml:space="preserve">a </w:t>
-      </w:r>
-      <w:proofErr w:type="spellStart"/>
-      <w:r>
-        <w:t>ListProcessor</w:t>
-      </w:r>
-      <w:proofErr w:type="spellEnd"/>
-      <w:r>
-        <w:t xml:space="preserve"> to generate the </w:t>
-      </w:r>
-      <w:r>
-        <w:t xml:space="preserve">display list </w:t>
-      </w:r>
-      <w:r>
-        <w:t>when</w:t>
-      </w:r>
-      <w:r>
-        <w:t>ever</w:t>
-      </w:r>
-      <w:r>
-        <w:t xml:space="preserve"> the </w:t>
-      </w:r>
-      <w:proofErr w:type="spellStart"/>
-      <w:proofErr w:type="gramStart"/>
-      <w:r>
-        <w:t>getList</w:t>
-      </w:r>
-      <w:proofErr w:type="spellEnd"/>
-      <w:r>
-        <w:t>(</w:t>
-      </w:r>
-      <w:proofErr w:type="gramEnd"/>
-      <w:r>
-        <w:t>) method is called.</w:t>
-      </w:r>
-    </w:p>
-    <w:p>
-      <w:r>
-        <w:t xml:space="preserve">Whenever tasks are added or removed, </w:t>
-      </w:r>
-      <w:proofErr w:type="spellStart"/>
-      <w:r>
-        <w:t>TaskManagerActual</w:t>
-      </w:r>
-      <w:proofErr w:type="spellEnd"/>
-      <w:r>
-        <w:t xml:space="preserve"> automatically sends the whole list of tasks using the Storage interface of the Storage component.</w:t>
-      </w:r>
-    </w:p>
-    <w:p>
-      <w:r>
-        <w:br w:type="page"/>
-      </w:r>
-    </w:p>
-    <w:p>
-      <w:pPr>
-        <w:pStyle w:val="Heading2"/>
-      </w:pPr>
-      <w:r>
-        <w:lastRenderedPageBreak/>
-        <w:t>2.2.3 List Processor</w:t>
-      </w:r>
-    </w:p>
-    <w:p>
-      <w:pPr>
-        <w:keepNext/>
-      </w:pPr>
-      <w:r>
-        <w:object w:dxaOrig="12480" w:dyaOrig="4860">
-          <v:shape id="_x0000_i1035" type="#_x0000_t75" style="width:468pt;height:182.25pt" o:ole="">
-            <v:imagedata r:id="rId24" o:title=""/>
-          </v:shape>
-          <o:OLEObject Type="Embed" ProgID="Visio.Drawing.15" ShapeID="_x0000_i1035" DrawAspect="Content" ObjectID="_1474741394" r:id="rId25"/>
-        </w:object>
-      </w:r>
-    </w:p>
-    <w:p>
-      <w:pPr>
-        <w:pStyle w:val="Caption"/>
-        <w:jc w:val="center"/>
-      </w:pPr>
-      <w:r>
-        <w:t xml:space="preserve">Figure </w:t>
-      </w:r>
-      <w:r>
-        <w:fldChar w:fldCharType="begin"/>
-      </w:r>
-      <w:r>
-        <w:instrText xml:space="preserve"> SEQ Figure \* ARABIC </w:instrText>
-      </w:r>
-      <w:r>
-        <w:fldChar w:fldCharType="separate"/>
-      </w:r>
-      <w:r>
-        <w:rPr>
-          <w:noProof/>
-        </w:rPr>
-        <w:t>12</w:t>
-      </w:r>
-      <w:r>
-        <w:fldChar w:fldCharType="end"/>
-      </w:r>
       <w:r>
         <w:t>: List Processor</w:t>
       </w:r>
@@ -5125,15 +5273,7 @@
         <w:rPr>
           <w:rFonts w:cs="Consolas"/>
         </w:rPr>
-        <w:t>ListPr</w:t>
-      </w:r>
-      <w:bookmarkStart w:id="0" w:name="_GoBack"/>
-      <w:bookmarkEnd w:id="0"/>
-      <w:r>
-        <w:rPr>
-          <w:rFonts w:cs="Consolas"/>
-        </w:rPr>
-        <w:t>ocessorActual</w:t>
+        <w:t>ListProcessorActual</w:t>
       </w:r>
       <w:proofErr w:type="spellEnd"/>
       <w:r>
@@ -5429,24 +5569,14 @@
       <w:r>
         <w:t xml:space="preserve">Table </w:t>
       </w:r>
-      <w:r>
-        <w:fldChar w:fldCharType="begin"/>
-      </w:r>
-      <w:r>
-        <w:instrText xml:space="preserve"> SEQ Table \* ARABIC </w:instrText>
-      </w:r>
-      <w:r>
-        <w:fldChar w:fldCharType="separate"/>
-      </w:r>
-      <w:r>
-        <w:rPr>
-          <w:noProof/>
-        </w:rPr>
-        <w:t>2</w:t>
-      </w:r>
-      <w:r>
-        <w:fldChar w:fldCharType="end"/>
-      </w:r>
+      <w:fldSimple w:instr=" SEQ Table \* ARABIC ">
+        <w:r>
+          <w:rPr>
+            <w:noProof/>
+          </w:rPr>
+          <w:t>2</w:t>
+        </w:r>
+      </w:fldSimple>
       <w:r>
         <w:t>: Default Hashtags</w:t>
       </w:r>
@@ -5595,7 +5725,7 @@
                     </pic:cNvPicPr>
                   </pic:nvPicPr>
                   <pic:blipFill>
-                    <a:blip r:embed="rId26" cstate="print">
+                    <a:blip r:embed="rId28" cstate="print">
                       <a:extLst>
                         <a:ext uri="{28A0092B-C50C-407E-A947-70E740481C1C}">
                           <a14:useLocalDpi xmlns:a14="http://schemas.microsoft.com/office/drawing/2010/main" val="0"/>
@@ -5635,14 +5765,27 @@
       <w:r>
         <w:t xml:space="preserve">Figure </w:t>
       </w:r>
-      <w:fldSimple w:instr=" SEQ Figure \* ARABIC ">
-        <w:r>
-          <w:rPr>
-            <w:noProof/>
-          </w:rPr>
-          <w:t>12</w:t>
-        </w:r>
-      </w:fldSimple>
+      <w:r>
+        <w:fldChar w:fldCharType="begin"/>
+      </w:r>
+      <w:r>
+        <w:instrText xml:space="preserve"> SEQ Figure \* ARABIC </w:instrText>
+      </w:r>
+      <w:r>
+        <w:fldChar w:fldCharType="separate"/>
+      </w:r>
+      <w:r>
+        <w:rPr>
+          <w:noProof/>
+        </w:rPr>
+        <w:t>12</w:t>
+      </w:r>
+      <w:r>
+        <w:rPr>
+          <w:noProof/>
+        </w:rPr>
+        <w:fldChar w:fldCharType="end"/>
+      </w:r>
       <w:r>
         <w:t xml:space="preserve"> - Class Diagram of Storage Component</w:t>
       </w:r>
@@ -5690,7 +5833,7 @@
                     </pic:cNvPicPr>
                   </pic:nvPicPr>
                   <pic:blipFill>
-                    <a:blip r:embed="rId27" cstate="print">
+                    <a:blip r:embed="rId29" cstate="print">
                       <a:extLst>
                         <a:ext uri="{28A0092B-C50C-407E-A947-70E740481C1C}">
                           <a14:useLocalDpi xmlns:a14="http://schemas.microsoft.com/office/drawing/2010/main" val="0"/>
@@ -5730,14 +5873,27 @@
       <w:r>
         <w:t xml:space="preserve">Figure </w:t>
       </w:r>
-      <w:fldSimple w:instr=" SEQ Figure \* ARABIC ">
-        <w:r>
-          <w:rPr>
-            <w:noProof/>
-          </w:rPr>
-          <w:t>13</w:t>
-        </w:r>
-      </w:fldSimple>
+      <w:r>
+        <w:fldChar w:fldCharType="begin"/>
+      </w:r>
+      <w:r>
+        <w:instrText xml:space="preserve"> SEQ Figure \* ARABIC </w:instrText>
+      </w:r>
+      <w:r>
+        <w:fldChar w:fldCharType="separate"/>
+      </w:r>
+      <w:r>
+        <w:rPr>
+          <w:noProof/>
+        </w:rPr>
+        <w:t>13</w:t>
+      </w:r>
+      <w:r>
+        <w:rPr>
+          <w:noProof/>
+        </w:rPr>
+        <w:fldChar w:fldCharType="end"/>
+      </w:r>
       <w:r>
         <w:t xml:space="preserve"> - Sequence Diagram of Saving and Loading Task</w:t>
       </w:r>
@@ -5757,7 +5913,7 @@
       </w:r>
     </w:p>
     <w:p>
-      <w:hyperlink r:id="rId28" w:history="1">
+      <w:hyperlink r:id="rId30" w:history="1">
         <w:r>
           <w:rPr>
             <w:rStyle w:val="Hyperlink"/>
@@ -5805,10 +5961,10 @@
       </w:pPr>
       <w:r>
         <w:object w:dxaOrig="4220" w:dyaOrig="2857">
-          <v:shape id="_x0000_i1034" type="#_x0000_t75" style="width:210.75pt;height:142.5pt" o:ole="">
-            <v:imagedata r:id="rId29" o:title=""/>
+          <v:shape id="_x0000_i1035" type="#_x0000_t75" style="width:210.75pt;height:142.5pt" o:ole="">
+            <v:imagedata r:id="rId31" o:title=""/>
           </v:shape>
-          <o:OLEObject Type="Embed" ProgID="Photoshop.Image.13" ShapeID="_x0000_i1034" DrawAspect="Content" ObjectID="_1474741395" r:id="rId30">
+          <o:OLEObject Type="Embed" ProgID="Photoshop.Image.13" ShapeID="_x0000_i1035" DrawAspect="Content" ObjectID="_1474741633" r:id="rId32">
             <o:FieldCodes>\s</o:FieldCodes>
           </o:OLEObject>
         </w:object>
@@ -5822,14 +5978,27 @@
       <w:r>
         <w:t xml:space="preserve">Figure </w:t>
       </w:r>
-      <w:fldSimple w:instr=" SEQ Figure \* ARABIC ">
-        <w:r>
-          <w:rPr>
-            <w:noProof/>
-          </w:rPr>
-          <w:t>14</w:t>
-        </w:r>
-      </w:fldSimple>
+      <w:r>
+        <w:fldChar w:fldCharType="begin"/>
+      </w:r>
+      <w:r>
+        <w:instrText xml:space="preserve"> SEQ Figure \* ARABIC </w:instrText>
+      </w:r>
+      <w:r>
+        <w:fldChar w:fldCharType="separate"/>
+      </w:r>
+      <w:r>
+        <w:rPr>
+          <w:noProof/>
+        </w:rPr>
+        <w:t>14</w:t>
+      </w:r>
+      <w:r>
+        <w:rPr>
+          <w:noProof/>
+        </w:rPr>
+        <w:fldChar w:fldCharType="end"/>
+      </w:r>
       <w:r>
         <w:t xml:space="preserve"> - /</w:t>
       </w:r>
@@ -5906,7 +6075,7 @@
                     </pic:cNvPicPr>
                   </pic:nvPicPr>
                   <pic:blipFill>
-                    <a:blip r:embed="rId31">
+                    <a:blip r:embed="rId33">
                       <a:extLst>
                         <a:ext uri="{28A0092B-C50C-407E-A947-70E740481C1C}">
                           <a14:useLocalDpi xmlns:a14="http://schemas.microsoft.com/office/drawing/2010/main" val="0"/>
@@ -5949,14 +6118,27 @@
       <w:r>
         <w:t xml:space="preserve">Figure </w:t>
       </w:r>
-      <w:fldSimple w:instr=" SEQ Figure \* ARABIC ">
-        <w:r>
-          <w:rPr>
-            <w:noProof/>
-          </w:rPr>
-          <w:t>15</w:t>
-        </w:r>
-      </w:fldSimple>
+      <w:r>
+        <w:fldChar w:fldCharType="begin"/>
+      </w:r>
+      <w:r>
+        <w:instrText xml:space="preserve"> SEQ Figure \* ARABIC </w:instrText>
+      </w:r>
+      <w:r>
+        <w:fldChar w:fldCharType="separate"/>
+      </w:r>
+      <w:r>
+        <w:rPr>
+          <w:noProof/>
+        </w:rPr>
+        <w:t>15</w:t>
+      </w:r>
+      <w:r>
+        <w:rPr>
+          <w:noProof/>
+        </w:rPr>
+        <w:fldChar w:fldCharType="end"/>
+      </w:r>
       <w:r>
         <w:t xml:space="preserve"> - Creating a new </w:t>
       </w:r>
@@ -6056,7 +6238,7 @@
                     </pic:cNvPicPr>
                   </pic:nvPicPr>
                   <pic:blipFill>
-                    <a:blip r:embed="rId32">
+                    <a:blip r:embed="rId34">
                       <a:extLst>
                         <a:ext uri="{28A0092B-C50C-407E-A947-70E740481C1C}">
                           <a14:useLocalDpi xmlns:a14="http://schemas.microsoft.com/office/drawing/2010/main" val="0"/>
@@ -6096,14 +6278,30 @@
       <w:r>
         <w:t xml:space="preserve">Figure </w:t>
       </w:r>
-      <w:fldSimple w:instr=" SEQ Figure \* ARABIC ">
-        <w:r>
-          <w:rPr>
-            <w:noProof/>
-          </w:rPr>
-          <w:t>16</w:t>
-        </w:r>
-      </w:fldSimple>
+      <w:r>
+        <w:fldChar w:fldCharType="begin"/>
+      </w:r>
+      <w:r>
+        <w:instrText xml:space="preserve"> SEQ Figure \</w:instrText>
+      </w:r>
+      <w:r>
+        <w:instrText xml:space="preserve">* ARABIC </w:instrText>
+      </w:r>
+      <w:r>
+        <w:fldChar w:fldCharType="separate"/>
+      </w:r>
+      <w:r>
+        <w:rPr>
+          <w:noProof/>
+        </w:rPr>
+        <w:t>16</w:t>
+      </w:r>
+      <w:r>
+        <w:rPr>
+          <w:noProof/>
+        </w:rPr>
+        <w:fldChar w:fldCharType="end"/>
+      </w:r>
       <w:r>
         <w:t xml:space="preserve"> - Creating a new </w:t>
       </w:r>
@@ -6948,7 +7146,7 @@
                     </pic:cNvPicPr>
                   </pic:nvPicPr>
                   <pic:blipFill>
-                    <a:blip r:embed="rId33">
+                    <a:blip r:embed="rId35">
                       <a:extLst>
                         <a:ext uri="{28A0092B-C50C-407E-A947-70E740481C1C}">
                           <a14:useLocalDpi xmlns:a14="http://schemas.microsoft.com/office/drawing/2010/main" val="0"/>
@@ -6991,14 +7189,30 @@
       <w:r>
         <w:t xml:space="preserve">Figure </w:t>
       </w:r>
-      <w:fldSimple w:instr=" SEQ Figure \* ARABIC ">
-        <w:r>
-          <w:rPr>
-            <w:noProof/>
-          </w:rPr>
-          <w:t>17</w:t>
-        </w:r>
-      </w:fldSimple>
+      <w:r>
+        <w:fldChar w:fldCharType="begin"/>
+      </w:r>
+      <w:r>
+        <w:instrText xml:space="preserve"> SEQ Fi</w:instrText>
+      </w:r>
+      <w:r>
+        <w:instrText xml:space="preserve">gure \* ARABIC </w:instrText>
+      </w:r>
+      <w:r>
+        <w:fldChar w:fldCharType="separate"/>
+      </w:r>
+      <w:r>
+        <w:rPr>
+          <w:noProof/>
+        </w:rPr>
+        <w:t>17</w:t>
+      </w:r>
+      <w:r>
+        <w:rPr>
+          <w:noProof/>
+        </w:rPr>
+        <w:fldChar w:fldCharType="end"/>
+      </w:r>
       <w:r>
         <w:t xml:space="preserve"> – Running the</w:t>
       </w:r>
@@ -7011,6 +7225,7 @@
     </w:p>
     <w:p/>
     <w:sectPr>
+      <w:footerReference w:type="default" r:id="rId36"/>
       <w:pgSz w:w="12240" w:h="15840"/>
       <w:pgMar w:top="1440" w:right="1440" w:bottom="1440" w:left="1440" w:header="720" w:footer="720" w:gutter="0"/>
       <w:cols w:space="720"/>
@@ -7018,6 +7233,123 @@
     </w:sectPr>
   </w:body>
 </w:document>
+</file>
+
+<file path=word/endnotes.xml><?xml version="1.0" encoding="utf-8"?>
+<w:endnotes xmlns:wpc="http://schemas.microsoft.com/office/word/2010/wordprocessingCanvas" xmlns:mc="http://schemas.openxmlformats.org/markup-compatibility/2006" xmlns:o="urn:schemas-microsoft-com:office:office" xmlns:r="http://schemas.openxmlformats.org/officeDocument/2006/relationships" xmlns:m="http://schemas.openxmlformats.org/officeDocument/2006/math" xmlns:v="urn:schemas-microsoft-com:vml" xmlns:wp14="http://schemas.microsoft.com/office/word/2010/wordprocessingDrawing" xmlns:wp="http://schemas.openxmlformats.org/drawingml/2006/wordprocessingDrawing" xmlns:w10="urn:schemas-microsoft-com:office:word" xmlns:w="http://schemas.openxmlformats.org/wordprocessingml/2006/main" xmlns:w14="http://schemas.microsoft.com/office/word/2010/wordml" xmlns:w15="http://schemas.microsoft.com/office/word/2012/wordml" xmlns:wpg="http://schemas.microsoft.com/office/word/2010/wordprocessingGroup" xmlns:wpi="http://schemas.microsoft.com/office/word/2010/wordprocessingInk" xmlns:wne="http://schemas.microsoft.com/office/word/2006/wordml" xmlns:wps="http://schemas.microsoft.com/office/word/2010/wordprocessingShape" mc:Ignorable="w14 w15 wp14">
+  <w:endnote w:type="separator" w:id="-1">
+    <w:p>
+      <w:pPr>
+        <w:spacing w:after="0" w:line="240" w:lineRule="auto"/>
+      </w:pPr>
+      <w:r>
+        <w:separator/>
+      </w:r>
+    </w:p>
+  </w:endnote>
+  <w:endnote w:type="continuationSeparator" w:id="0">
+    <w:p>
+      <w:pPr>
+        <w:spacing w:after="0" w:line="240" w:lineRule="auto"/>
+      </w:pPr>
+      <w:r>
+        <w:continuationSeparator/>
+      </w:r>
+    </w:p>
+  </w:endnote>
+</w:endnotes>
+</file>
+
+<file path=word/footer1.xml><?xml version="1.0" encoding="utf-8"?>
+<w:ftr xmlns:wpc="http://schemas.microsoft.com/office/word/2010/wordprocessingCanvas" xmlns:mc="http://schemas.openxmlformats.org/markup-compatibility/2006" xmlns:o="urn:schemas-microsoft-com:office:office" xmlns:r="http://schemas.openxmlformats.org/officeDocument/2006/relationships" xmlns:m="http://schemas.openxmlformats.org/officeDocument/2006/math" xmlns:v="urn:schemas-microsoft-com:vml" xmlns:wp14="http://schemas.microsoft.com/office/word/2010/wordprocessingDrawing" xmlns:wp="http://schemas.openxmlformats.org/drawingml/2006/wordprocessingDrawing" xmlns:w10="urn:schemas-microsoft-com:office:word" xmlns:w="http://schemas.openxmlformats.org/wordprocessingml/2006/main" xmlns:w14="http://schemas.microsoft.com/office/word/2010/wordml" xmlns:w15="http://schemas.microsoft.com/office/word/2012/wordml" xmlns:wpg="http://schemas.microsoft.com/office/word/2010/wordprocessingGroup" xmlns:wpi="http://schemas.microsoft.com/office/word/2010/wordprocessingInk" xmlns:wne="http://schemas.microsoft.com/office/word/2006/wordml" xmlns:wps="http://schemas.microsoft.com/office/word/2010/wordprocessingShape" mc:Ignorable="w14 w15 wp14">
+  <w:sdt>
+    <w:sdtPr>
+      <w:id w:val="1441345137"/>
+      <w:docPartObj>
+        <w:docPartGallery w:val="Page Numbers (Bottom of Page)"/>
+        <w:docPartUnique/>
+      </w:docPartObj>
+    </w:sdtPr>
+    <w:sdtEndPr>
+      <w:rPr>
+        <w:color w:val="7F7F7F" w:themeColor="background1" w:themeShade="7F"/>
+        <w:spacing w:val="60"/>
+      </w:rPr>
+    </w:sdtEndPr>
+    <w:sdtContent>
+      <w:p>
+        <w:pPr>
+          <w:pStyle w:val="Footer"/>
+          <w:pBdr>
+            <w:top w:val="single" w:sz="4" w:space="1" w:color="D9D9D9" w:themeColor="background1" w:themeShade="D9"/>
+          </w:pBdr>
+          <w:jc w:val="right"/>
+        </w:pPr>
+        <w:r>
+          <w:fldChar w:fldCharType="begin"/>
+        </w:r>
+        <w:r>
+          <w:instrText xml:space="preserve"> PAGE   \* MERGEFORMAT </w:instrText>
+        </w:r>
+        <w:r>
+          <w:fldChar w:fldCharType="separate"/>
+        </w:r>
+        <w:r>
+          <w:rPr>
+            <w:noProof/>
+          </w:rPr>
+          <w:t>4</w:t>
+        </w:r>
+        <w:r>
+          <w:rPr>
+            <w:noProof/>
+          </w:rPr>
+          <w:fldChar w:fldCharType="end"/>
+        </w:r>
+        <w:r>
+          <w:t xml:space="preserve"> | </w:t>
+        </w:r>
+        <w:r>
+          <w:rPr>
+            <w:color w:val="7F7F7F" w:themeColor="background1" w:themeShade="7F"/>
+            <w:spacing w:val="60"/>
+          </w:rPr>
+          <w:t>Page</w:t>
+        </w:r>
+      </w:p>
+    </w:sdtContent>
+  </w:sdt>
+  <w:p>
+    <w:pPr>
+      <w:pStyle w:val="Footer"/>
+    </w:pPr>
+  </w:p>
+</w:ftr>
+</file>
+
+<file path=word/footnotes.xml><?xml version="1.0" encoding="utf-8"?>
+<w:footnotes xmlns:wpc="http://schemas.microsoft.com/office/word/2010/wordprocessingCanvas" xmlns:mc="http://schemas.openxmlformats.org/markup-compatibility/2006" xmlns:o="urn:schemas-microsoft-com:office:office" xmlns:r="http://schemas.openxmlformats.org/officeDocument/2006/relationships" xmlns:m="http://schemas.openxmlformats.org/officeDocument/2006/math" xmlns:v="urn:schemas-microsoft-com:vml" xmlns:wp14="http://schemas.microsoft.com/office/word/2010/wordprocessingDrawing" xmlns:wp="http://schemas.openxmlformats.org/drawingml/2006/wordprocessingDrawing" xmlns:w10="urn:schemas-microsoft-com:office:word" xmlns:w="http://schemas.openxmlformats.org/wordprocessingml/2006/main" xmlns:w14="http://schemas.microsoft.com/office/word/2010/wordml" xmlns:w15="http://schemas.microsoft.com/office/word/2012/wordml" xmlns:wpg="http://schemas.microsoft.com/office/word/2010/wordprocessingGroup" xmlns:wpi="http://schemas.microsoft.com/office/word/2010/wordprocessingInk" xmlns:wne="http://schemas.microsoft.com/office/word/2006/wordml" xmlns:wps="http://schemas.microsoft.com/office/word/2010/wordprocessingShape" mc:Ignorable="w14 w15 wp14">
+  <w:footnote w:type="separator" w:id="-1">
+    <w:p>
+      <w:pPr>
+        <w:spacing w:after="0" w:line="240" w:lineRule="auto"/>
+      </w:pPr>
+      <w:r>
+        <w:separator/>
+      </w:r>
+    </w:p>
+  </w:footnote>
+  <w:footnote w:type="continuationSeparator" w:id="0">
+    <w:p>
+      <w:pPr>
+        <w:spacing w:after="0" w:line="240" w:lineRule="auto"/>
+      </w:pPr>
+      <w:r>
+        <w:continuationSeparator/>
+      </w:r>
+    </w:p>
+  </w:footnote>
+</w:footnotes>
 </file>
 
 <file path=word/numbering.xml><?xml version="1.0" encoding="utf-8"?>
@@ -8826,6 +9158,50 @@
       <w:u w:val="single"/>
     </w:rPr>
   </w:style>
+  <w:style w:type="paragraph" w:styleId="Header">
+    <w:name w:val="header"/>
+    <w:basedOn w:val="Normal"/>
+    <w:link w:val="HeaderChar"/>
+    <w:uiPriority w:val="99"/>
+    <w:unhideWhenUsed/>
+    <w:rsid w:val="00342477"/>
+    <w:pPr>
+      <w:tabs>
+        <w:tab w:val="center" w:pos="4153"/>
+        <w:tab w:val="right" w:pos="8306"/>
+      </w:tabs>
+      <w:spacing w:after="0" w:line="240" w:lineRule="auto"/>
+    </w:pPr>
+  </w:style>
+  <w:style w:type="character" w:customStyle="1" w:styleId="HeaderChar">
+    <w:name w:val="Header Char"/>
+    <w:basedOn w:val="DefaultParagraphFont"/>
+    <w:link w:val="Header"/>
+    <w:uiPriority w:val="99"/>
+    <w:rsid w:val="00342477"/>
+  </w:style>
+  <w:style w:type="paragraph" w:styleId="Footer">
+    <w:name w:val="footer"/>
+    <w:basedOn w:val="Normal"/>
+    <w:link w:val="FooterChar"/>
+    <w:uiPriority w:val="99"/>
+    <w:unhideWhenUsed/>
+    <w:rsid w:val="00342477"/>
+    <w:pPr>
+      <w:tabs>
+        <w:tab w:val="center" w:pos="4153"/>
+        <w:tab w:val="right" w:pos="8306"/>
+      </w:tabs>
+      <w:spacing w:after="0" w:line="240" w:lineRule="auto"/>
+    </w:pPr>
+  </w:style>
+  <w:style w:type="character" w:customStyle="1" w:styleId="FooterChar">
+    <w:name w:val="Footer Char"/>
+    <w:basedOn w:val="DefaultParagraphFont"/>
+    <w:link w:val="Footer"/>
+    <w:uiPriority w:val="99"/>
+    <w:rsid w:val="00342477"/>
+  </w:style>
 </w:styles>
 </file>
 
@@ -9095,7 +9471,7 @@
 </file>
 
 <file path=customXml/itemProps1.xml><?xml version="1.0" encoding="utf-8"?>
-<ds:datastoreItem xmlns:ds="http://schemas.openxmlformats.org/officeDocument/2006/customXml" ds:itemID="{22725127-342E-43B0-80D6-C4A5CDF33980}">
+<ds:datastoreItem xmlns:ds="http://schemas.openxmlformats.org/officeDocument/2006/customXml" ds:itemID="{7BBC405D-EE93-45B1-8DBE-4C3BDDE2C605}">
   <ds:schemaRefs>
     <ds:schemaRef ds:uri="http://schemas.openxmlformats.org/officeDocument/2006/bibliography"/>
   </ds:schemaRefs>

</xml_diff>